<commit_message>
Improved tests and instructions
</commit_message>
<xml_diff>
--- a/Correction/ITI-DataAccessLibrary.docx
+++ b/Correction/ITI-DataAccessLibrary.docx
@@ -103,7 +103,7 @@
               <v:h position="#0,topLeft" xrange="0,21600"/>
             </v:handles>
           </v:shapetype>
-          <v:shape id="Parallélogramme 2" o:spid="_x0000_s1026" type="#_x0000_t7" style="position:absolute;margin-left:0;margin-top:25.55pt;width:522.4pt;height:51.35pt;z-index:251665408;visibility:visible;mso-position-horizontal:center;mso-position-horizontal-relative:margin;mso-width-relative:margin;mso-height-relative:margin;v-text-anchor:middle" adj="0" fillcolor="#2c2c2c" stroked="f" strokeweight="2pt">
+          <v:shape id="Parallélogramme 2" o:spid="_x0000_s1026" type="#_x0000_t7" style="position:absolute;left:0;text-align:left;margin-left:0;margin-top:25.55pt;width:522.4pt;height:51.35pt;z-index:251665408;visibility:visible;mso-position-horizontal:center;mso-position-horizontal-relative:margin;mso-width-relative:margin;mso-height-relative:margin;v-text-anchor:middle" adj="0" fillcolor="#2c2c2c" stroked="f" strokeweight="2pt">
             <v:textbox>
               <w:txbxContent>
                 <w:p>
@@ -362,7 +362,13 @@
         <w:t>une librairie d’accès à une base de données relationnelle</w:t>
       </w:r>
       <w:r>
-        <w:t xml:space="preserve"> sous la forme de tests unitaires. Autrement dit : l'objectif de l'exercice est de faire passer en vert un jeu de tests.</w:t>
+        <w:t xml:space="preserve"> </w:t>
+      </w:r>
+      <w:r>
+        <w:t xml:space="preserve">(DAL) </w:t>
+      </w:r>
+      <w:r>
+        <w:t>sous la forme de tests unitaires. Autrement dit : l'objectif de l'exercice est de faire passer en vert un jeu de tests.</w:t>
       </w:r>
     </w:p>
     <w:p>
@@ -459,8 +465,49 @@
       </w:r>
     </w:p>
     <w:p>
-      <w:r>
-        <w:t>TODO CHANGE PICTURE</w:t>
+      <w:pPr>
+        <w:jc w:val="center"/>
+      </w:pPr>
+      <w:r>
+        <w:rPr>
+          <w:noProof/>
+        </w:rPr>
+        <w:lastRenderedPageBreak/>
+        <w:drawing>
+          <wp:inline distT="0" distB="0" distL="0" distR="0" wp14:anchorId="5150FF02" wp14:editId="48F84AE2">
+            <wp:extent cx="2724150" cy="1619250"/>
+            <wp:effectExtent l="0" t="0" r="0" b="0"/>
+            <wp:docPr id="5" name="Image 5"/>
+            <wp:cNvGraphicFramePr>
+              <a:graphicFrameLocks xmlns:a="http://schemas.openxmlformats.org/drawingml/2006/main" noChangeAspect="1"/>
+            </wp:cNvGraphicFramePr>
+            <a:graphic xmlns:a="http://schemas.openxmlformats.org/drawingml/2006/main">
+              <a:graphicData uri="http://schemas.openxmlformats.org/drawingml/2006/picture">
+                <pic:pic xmlns:pic="http://schemas.openxmlformats.org/drawingml/2006/picture">
+                  <pic:nvPicPr>
+                    <pic:cNvPr id="1" name=""/>
+                    <pic:cNvPicPr/>
+                  </pic:nvPicPr>
+                  <pic:blipFill>
+                    <a:blip r:embed="rId12"/>
+                    <a:stretch>
+                      <a:fillRect/>
+                    </a:stretch>
+                  </pic:blipFill>
+                  <pic:spPr>
+                    <a:xfrm>
+                      <a:off x="0" y="0"/>
+                      <a:ext cx="2724150" cy="1619250"/>
+                    </a:xfrm>
+                    <a:prstGeom prst="rect">
+                      <a:avLst/>
+                    </a:prstGeom>
+                  </pic:spPr>
+                </pic:pic>
+              </a:graphicData>
+            </a:graphic>
+          </wp:inline>
+        </w:drawing>
       </w:r>
     </w:p>
     <w:p>
@@ -535,19 +582,25 @@
           <w:color w:val="000000"/>
           <w:sz w:val="24"/>
           <w:szCs w:val="24"/>
-          <w:highlight w:val="yellow"/>
-        </w:rPr>
-      </w:pPr>
-      <w:r>
-        <w:rPr>
-          <w:rFonts w:eastAsia="Times New Roman"/>
-          <w:color w:val="000000"/>
-          <w:sz w:val="24"/>
-          <w:szCs w:val="24"/>
-          <w:highlight w:val="yellow"/>
-        </w:rPr>
-        <w:lastRenderedPageBreak/>
-        <w:t xml:space="preserve">-expliquer comment fonctionne la DAL et l'abstraction de </w:t>
+        </w:rPr>
+      </w:pPr>
+      <w:r>
+        <w:rPr>
+          <w:rFonts w:eastAsia="Times New Roman"/>
+          <w:color w:val="000000"/>
+          <w:sz w:val="24"/>
+          <w:szCs w:val="24"/>
+        </w:rPr>
+        <w:t>La</w:t>
+      </w:r>
+      <w:r>
+        <w:rPr>
+          <w:rFonts w:eastAsia="Times New Roman"/>
+          <w:color w:val="000000"/>
+          <w:sz w:val="24"/>
+          <w:szCs w:val="24"/>
+        </w:rPr>
+        <w:t xml:space="preserve"> librairie est composée de classes qui reflètent les éléments qu’elle récupère. Exemple </w:t>
       </w:r>
       <w:proofErr w:type="spellStart"/>
       <w:r>
@@ -556,7 +609,26 @@
           <w:color w:val="000000"/>
           <w:sz w:val="24"/>
           <w:szCs w:val="24"/>
-          <w:highlight w:val="yellow"/>
+        </w:rPr>
+        <w:t>HarborQueries</w:t>
+      </w:r>
+      <w:proofErr w:type="spellEnd"/>
+      <w:r>
+        <w:rPr>
+          <w:rFonts w:eastAsia="Times New Roman"/>
+          <w:color w:val="000000"/>
+          <w:sz w:val="24"/>
+          <w:szCs w:val="24"/>
+        </w:rPr>
+        <w:t xml:space="preserve"> gère les éléments de type Harbor, etc. Chacune de ces classes dérive de la classe abstraite </w:t>
+      </w:r>
+      <w:proofErr w:type="spellStart"/>
+      <w:r>
+        <w:rPr>
+          <w:rFonts w:eastAsia="Times New Roman"/>
+          <w:color w:val="000000"/>
+          <w:sz w:val="24"/>
+          <w:szCs w:val="24"/>
         </w:rPr>
         <w:t>Queries</w:t>
       </w:r>
@@ -567,52 +639,8 @@
           <w:color w:val="000000"/>
           <w:sz w:val="24"/>
           <w:szCs w:val="24"/>
-          <w:highlight w:val="yellow"/>
-        </w:rPr>
-        <w:t xml:space="preserve"> et des champs à disposition</w:t>
-      </w:r>
-    </w:p>
-    <w:p>
-      <w:pPr>
-        <w:rPr>
-          <w:rFonts w:eastAsia="Times New Roman"/>
-          <w:color w:val="000000"/>
-          <w:sz w:val="24"/>
-          <w:szCs w:val="24"/>
-          <w:highlight w:val="yellow"/>
-        </w:rPr>
-      </w:pPr>
-      <w:r>
-        <w:rPr>
-          <w:rFonts w:eastAsia="Times New Roman"/>
-          <w:color w:val="000000"/>
-          <w:sz w:val="24"/>
-          <w:szCs w:val="24"/>
-          <w:highlight w:val="yellow"/>
-        </w:rPr>
-        <w:t xml:space="preserve">-Préciser que toutes les requêtes sont </w:t>
-      </w:r>
-      <w:proofErr w:type="gramStart"/>
-      <w:r>
-        <w:rPr>
-          <w:rFonts w:eastAsia="Times New Roman"/>
-          <w:color w:val="000000"/>
-          <w:sz w:val="24"/>
-          <w:szCs w:val="24"/>
-          <w:highlight w:val="yellow"/>
-        </w:rPr>
-        <w:t>réalisable</w:t>
-      </w:r>
-      <w:proofErr w:type="gramEnd"/>
-      <w:r>
-        <w:rPr>
-          <w:rFonts w:eastAsia="Times New Roman"/>
-          <w:color w:val="000000"/>
-          <w:sz w:val="24"/>
-          <w:szCs w:val="24"/>
-          <w:highlight w:val="yellow"/>
-        </w:rPr>
-        <w:t xml:space="preserve"> en </w:t>
+        </w:rPr>
+        <w:t xml:space="preserve"> qui expose la propriété </w:t>
       </w:r>
       <w:proofErr w:type="spellStart"/>
       <w:r>
@@ -621,9 +649,8 @@
           <w:color w:val="000000"/>
           <w:sz w:val="24"/>
           <w:szCs w:val="24"/>
-          <w:highlight w:val="yellow"/>
-        </w:rPr>
-        <w:t>sql</w:t>
+        </w:rPr>
+        <w:t>ConnexionString</w:t>
       </w:r>
       <w:proofErr w:type="spellEnd"/>
       <w:r>
@@ -632,29 +659,81 @@
           <w:color w:val="000000"/>
           <w:sz w:val="24"/>
           <w:szCs w:val="24"/>
-          <w:highlight w:val="yellow"/>
-        </w:rPr>
-        <w:t xml:space="preserve"> sans opération supplémentaire</w:t>
-      </w:r>
-    </w:p>
-    <w:p>
-      <w:pPr>
-        <w:rPr>
-          <w:rFonts w:eastAsia="Times New Roman"/>
-          <w:color w:val="000000"/>
-          <w:sz w:val="24"/>
-          <w:szCs w:val="24"/>
-        </w:rPr>
-      </w:pPr>
-      <w:r>
-        <w:rPr>
-          <w:rFonts w:eastAsia="Times New Roman"/>
-          <w:color w:val="000000"/>
-          <w:sz w:val="24"/>
-          <w:szCs w:val="24"/>
-          <w:highlight w:val="yellow"/>
-        </w:rPr>
-        <w:t xml:space="preserve">-Dire qu'il est possible de charger tous en mémoire puis de la trier ou de juste écrire la </w:t>
+        </w:rPr>
+        <w:t xml:space="preserve"> qui décrit le chemin vers la base </w:t>
+      </w:r>
+      <w:r>
+        <w:rPr>
+          <w:rFonts w:eastAsia="Times New Roman"/>
+          <w:color w:val="000000"/>
+          <w:sz w:val="24"/>
+          <w:szCs w:val="24"/>
+        </w:rPr>
+        <w:t>SQLite</w:t>
+      </w:r>
+      <w:r>
+        <w:rPr>
+          <w:rFonts w:eastAsia="Times New Roman"/>
+          <w:color w:val="000000"/>
+          <w:sz w:val="24"/>
+          <w:szCs w:val="24"/>
+        </w:rPr>
+        <w:t xml:space="preserve"> généré par les tests. C’est elle qui faudra </w:t>
+      </w:r>
+      <w:r>
+        <w:rPr>
+          <w:rFonts w:eastAsia="Times New Roman"/>
+          <w:color w:val="000000"/>
+          <w:sz w:val="24"/>
+          <w:szCs w:val="24"/>
+        </w:rPr>
+        <w:t>appeler</w:t>
+      </w:r>
+      <w:r>
+        <w:rPr>
+          <w:rFonts w:eastAsia="Times New Roman"/>
+          <w:color w:val="000000"/>
+          <w:sz w:val="24"/>
+          <w:szCs w:val="24"/>
+        </w:rPr>
+        <w:t xml:space="preserve"> pour instancier les connexion</w:t>
+      </w:r>
+      <w:r>
+        <w:rPr>
+          <w:rFonts w:eastAsia="Times New Roman"/>
+          <w:color w:val="000000"/>
+          <w:sz w:val="24"/>
+          <w:szCs w:val="24"/>
+        </w:rPr>
+        <w:t>s</w:t>
+      </w:r>
+      <w:r>
+        <w:rPr>
+          <w:rFonts w:eastAsia="Times New Roman"/>
+          <w:color w:val="000000"/>
+          <w:sz w:val="24"/>
+          <w:szCs w:val="24"/>
+        </w:rPr>
+        <w:t xml:space="preserve"> à SQLite.</w:t>
+      </w:r>
+    </w:p>
+    <w:p>
+      <w:pPr>
+        <w:rPr>
+          <w:rFonts w:eastAsia="Times New Roman"/>
+          <w:color w:val="000000"/>
+          <w:sz w:val="24"/>
+          <w:szCs w:val="24"/>
+        </w:rPr>
+      </w:pPr>
+      <w:r>
+        <w:rPr>
+          <w:rFonts w:eastAsia="Times New Roman"/>
+          <w:color w:val="000000"/>
+          <w:sz w:val="24"/>
+          <w:szCs w:val="24"/>
+        </w:rPr>
+        <w:t xml:space="preserve">Toutes les requêtes sont décrites dans les classes de </w:t>
       </w:r>
       <w:proofErr w:type="spellStart"/>
       <w:r>
@@ -663,9 +742,8 @@
           <w:color w:val="000000"/>
           <w:sz w:val="24"/>
           <w:szCs w:val="24"/>
-          <w:highlight w:val="yellow"/>
-        </w:rPr>
-        <w:t>requete</w:t>
+        </w:rPr>
+        <w:t>ITI.DataAccessLibrary</w:t>
       </w:r>
       <w:proofErr w:type="spellEnd"/>
       <w:r>
@@ -674,22 +752,9 @@
           <w:color w:val="000000"/>
           <w:sz w:val="24"/>
           <w:szCs w:val="24"/>
-          <w:highlight w:val="yellow"/>
-        </w:rPr>
-        <w:t xml:space="preserve"> </w:t>
-      </w:r>
-      <w:proofErr w:type="spellStart"/>
-      <w:r>
-        <w:rPr>
-          <w:rFonts w:eastAsia="Times New Roman"/>
-          <w:color w:val="000000"/>
-          <w:sz w:val="24"/>
-          <w:szCs w:val="24"/>
-          <w:highlight w:val="yellow"/>
-        </w:rPr>
-        <w:t>sql</w:t>
-      </w:r>
-      <w:proofErr w:type="spellEnd"/>
+        </w:rPr>
+        <w:t>, les commentaires additionnels précisent au besoin les paramètres et la sortie. Vous pouvez choisir de charger en mémoire chaque table et d’effectuer toutes les opération dans la DAL ou d’écrire les requêtes spécifiques à chaque fois. Toutes les requêtes sont réalisables directement en SQL et ne nécessitent normalement pas de manipulation (Sort, LINQ supplémentaires).</w:t>
+      </w:r>
     </w:p>
     <w:p>
       <w:pPr>
@@ -709,8 +774,6 @@
       <w:pPr>
         <w:pStyle w:val="Titre2"/>
       </w:pPr>
-      <w:bookmarkStart w:id="0" w:name="_GoBack"/>
-      <w:bookmarkEnd w:id="0"/>
       <w:r>
         <w:lastRenderedPageBreak/>
         <w:t>Structure de la base</w:t>
@@ -1011,7 +1074,7 @@
                     </pic:cNvPicPr>
                   </pic:nvPicPr>
                   <pic:blipFill>
-                    <a:blip r:embed="rId12">
+                    <a:blip r:embed="rId13">
                       <a:extLst>
                         <a:ext uri="{28A0092B-C50C-407E-A947-70E740481C1C}">
                           <a14:useLocalDpi xmlns:a14="http://schemas.microsoft.com/office/drawing/2010/main" val="0"/>
@@ -1126,7 +1189,7 @@
                     </pic:cNvPicPr>
                   </pic:nvPicPr>
                   <pic:blipFill>
-                    <a:blip r:embed="rId13">
+                    <a:blip r:embed="rId14">
                       <a:extLst>
                         <a:ext uri="{28A0092B-C50C-407E-A947-70E740481C1C}">
                           <a14:useLocalDpi xmlns:a14="http://schemas.microsoft.com/office/drawing/2010/main" val="0"/>
@@ -1184,6 +1247,57 @@
           <w:ilvl w:val="0"/>
           <w:numId w:val="4"/>
         </w:numPr>
+      </w:pPr>
+      <w:r>
+        <w:t>Port</w:t>
+      </w:r>
+    </w:p>
+    <w:p>
+      <w:pPr>
+        <w:pStyle w:val="Paragraphedeliste"/>
+        <w:numPr>
+          <w:ilvl w:val="1"/>
+          <w:numId w:val="4"/>
+        </w:numPr>
+      </w:pPr>
+      <w:r>
+        <w:t>On peut créer des ports</w:t>
+      </w:r>
+      <w:r>
+        <w:t>.</w:t>
+      </w:r>
+    </w:p>
+    <w:p>
+      <w:pPr>
+        <w:pStyle w:val="Paragraphedeliste"/>
+        <w:numPr>
+          <w:ilvl w:val="1"/>
+          <w:numId w:val="4"/>
+        </w:numPr>
+      </w:pPr>
+      <w:r>
+        <w:t>On peut récupérer tous les ports.</w:t>
+      </w:r>
+    </w:p>
+    <w:p>
+      <w:pPr>
+        <w:pStyle w:val="Paragraphedeliste"/>
+        <w:numPr>
+          <w:ilvl w:val="1"/>
+          <w:numId w:val="4"/>
+        </w:numPr>
+      </w:pPr>
+      <w:r>
+        <w:t>On peut récupérer tout les ports triés par pays</w:t>
+      </w:r>
+    </w:p>
+    <w:p>
+      <w:pPr>
+        <w:pStyle w:val="Paragraphedeliste"/>
+        <w:numPr>
+          <w:ilvl w:val="1"/>
+          <w:numId w:val="4"/>
+        </w:numPr>
         <w:rPr>
           <w:highlight w:val="yellow"/>
         </w:rPr>
@@ -1192,7 +1306,13 @@
         <w:rPr>
           <w:highlight w:val="yellow"/>
         </w:rPr>
-        <w:t>On peut créer une école. Les écoles sont indépendantes les unes des autres.</w:t>
+        <w:t>On peut</w:t>
+      </w:r>
+      <w:r>
+        <w:rPr>
+          <w:highlight w:val="yellow"/>
+        </w:rPr>
+        <w:t xml:space="preserve"> connaitre le nombre de port par pays</w:t>
       </w:r>
     </w:p>
     <w:p>
@@ -1202,41 +1322,9 @@
           <w:ilvl w:val="0"/>
           <w:numId w:val="4"/>
         </w:numPr>
-        <w:rPr>
-          <w:highlight w:val="yellow"/>
-        </w:rPr>
-      </w:pPr>
-      <w:r>
-        <w:rPr>
-          <w:highlight w:val="yellow"/>
-        </w:rPr>
-        <w:t>On peut créer des élèves (</w:t>
-      </w:r>
-      <w:proofErr w:type="spellStart"/>
-      <w:r>
-        <w:rPr>
-          <w:highlight w:val="yellow"/>
-        </w:rPr>
-        <w:t>Pupil</w:t>
-      </w:r>
-      <w:proofErr w:type="spellEnd"/>
-      <w:r>
-        <w:rPr>
-          <w:highlight w:val="yellow"/>
-        </w:rPr>
-        <w:t xml:space="preserve">) dans une </w:t>
-      </w:r>
-      <w:r>
-        <w:rPr>
-          <w:highlight w:val="yellow"/>
-        </w:rPr>
-        <w:t>classe</w:t>
-      </w:r>
-      <w:r>
-        <w:rPr>
-          <w:highlight w:val="yellow"/>
-        </w:rPr>
-        <w:t>.</w:t>
+      </w:pPr>
+      <w:r>
+        <w:t>Bateaux</w:t>
       </w:r>
     </w:p>
     <w:p>
@@ -1246,15 +1334,9 @@
           <w:ilvl w:val="1"/>
           <w:numId w:val="4"/>
         </w:numPr>
-        <w:rPr>
-          <w:highlight w:val="yellow"/>
-        </w:rPr>
-      </w:pPr>
-      <w:r>
-        <w:rPr>
-          <w:highlight w:val="yellow"/>
-        </w:rPr>
-        <w:t>Les élèves ont un nom et un prénom qui ne changent jamais.</w:t>
+      </w:pPr>
+      <w:r>
+        <w:t>On peut créer un bateau</w:t>
       </w:r>
     </w:p>
     <w:p>
@@ -1264,6 +1346,105 @@
           <w:ilvl w:val="1"/>
           <w:numId w:val="4"/>
         </w:numPr>
+      </w:pPr>
+      <w:r>
+        <w:t xml:space="preserve">On peut </w:t>
+      </w:r>
+      <w:r>
+        <w:t>supprimer</w:t>
+      </w:r>
+      <w:r>
+        <w:t xml:space="preserve"> un bateau</w:t>
+      </w:r>
+    </w:p>
+    <w:p>
+      <w:pPr>
+        <w:pStyle w:val="Paragraphedeliste"/>
+        <w:numPr>
+          <w:ilvl w:val="1"/>
+          <w:numId w:val="4"/>
+        </w:numPr>
+      </w:pPr>
+      <w:r>
+        <w:t>On peut récupérer tous les bateaux</w:t>
+      </w:r>
+    </w:p>
+    <w:p>
+      <w:pPr>
+        <w:pStyle w:val="Paragraphedeliste"/>
+        <w:numPr>
+          <w:ilvl w:val="1"/>
+          <w:numId w:val="4"/>
+        </w:numPr>
+      </w:pPr>
+      <w:r>
+        <w:t>On peut récupérer tou</w:t>
+      </w:r>
+      <w:r>
+        <w:t>s</w:t>
+      </w:r>
+      <w:r>
+        <w:t xml:space="preserve"> les bateaux</w:t>
+      </w:r>
+      <w:r>
+        <w:t xml:space="preserve"> </w:t>
+      </w:r>
+      <w:r>
+        <w:t xml:space="preserve">triés par </w:t>
+      </w:r>
+      <w:r>
+        <w:t>équipage</w:t>
+      </w:r>
+    </w:p>
+    <w:p>
+      <w:pPr>
+        <w:pStyle w:val="Paragraphedeliste"/>
+        <w:numPr>
+          <w:ilvl w:val="1"/>
+          <w:numId w:val="4"/>
+        </w:numPr>
+      </w:pPr>
+      <w:r>
+        <w:t xml:space="preserve">On peut récupérer tous les bateaux triés par </w:t>
+      </w:r>
+      <w:r>
+        <w:t>date de départ</w:t>
+      </w:r>
+    </w:p>
+    <w:p>
+      <w:pPr>
+        <w:pStyle w:val="Paragraphedeliste"/>
+        <w:numPr>
+          <w:ilvl w:val="1"/>
+          <w:numId w:val="4"/>
+        </w:numPr>
+      </w:pPr>
+      <w:r>
+        <w:t xml:space="preserve">On peut récupérer tous les bateaux triés par </w:t>
+      </w:r>
+      <w:r>
+        <w:t>capacité</w:t>
+      </w:r>
+    </w:p>
+    <w:p>
+      <w:pPr>
+        <w:pStyle w:val="Paragraphedeliste"/>
+        <w:numPr>
+          <w:ilvl w:val="1"/>
+          <w:numId w:val="4"/>
+        </w:numPr>
+      </w:pPr>
+      <w:r>
+        <w:t>On peut récupérer tous les bateaux qui sont vides</w:t>
+      </w:r>
+    </w:p>
+    <w:p>
+      <w:pPr>
+        <w:pStyle w:val="Paragraphedeliste"/>
+        <w:numPr>
+          <w:ilvl w:val="1"/>
+          <w:numId w:val="4"/>
+        </w:numPr>
         <w:rPr>
           <w:highlight w:val="yellow"/>
         </w:rPr>
@@ -1272,7 +1453,7 @@
         <w:rPr>
           <w:highlight w:val="yellow"/>
         </w:rPr>
-        <w:t>On doit pouvoir retrouver un élève par son nom et son prénom</w:t>
+        <w:t>On peut récupérer tous les bateaux qui transportent un contenu spécifique</w:t>
       </w:r>
     </w:p>
     <w:p>
@@ -1290,51 +1471,7 @@
         <w:rPr>
           <w:highlight w:val="yellow"/>
         </w:rPr>
-        <w:t xml:space="preserve">On doit pouvoir </w:t>
-      </w:r>
-      <w:r>
-        <w:rPr>
-          <w:highlight w:val="yellow"/>
-        </w:rPr>
-        <w:t>créer/supprimer</w:t>
-      </w:r>
-      <w:r>
-        <w:rPr>
-          <w:highlight w:val="yellow"/>
-        </w:rPr>
-        <w:t xml:space="preserve"> </w:t>
-      </w:r>
-      <w:r>
-        <w:rPr>
-          <w:highlight w:val="yellow"/>
-        </w:rPr>
-        <w:t>des</w:t>
-      </w:r>
-      <w:r>
-        <w:rPr>
-          <w:highlight w:val="yellow"/>
-        </w:rPr>
-        <w:t xml:space="preserve"> classes (</w:t>
-      </w:r>
-      <w:proofErr w:type="spellStart"/>
-      <w:r>
-        <w:rPr>
-          <w:highlight w:val="yellow"/>
-        </w:rPr>
-        <w:t>ClassRoom</w:t>
-      </w:r>
-      <w:proofErr w:type="spellEnd"/>
-      <w:r>
-        <w:rPr>
-          <w:highlight w:val="yellow"/>
-        </w:rPr>
-        <w:t>)</w:t>
-      </w:r>
-      <w:r>
-        <w:rPr>
-          <w:highlight w:val="yellow"/>
-        </w:rPr>
-        <w:t>.</w:t>
+        <w:t>Conteneurs</w:t>
       </w:r>
     </w:p>
     <w:p>
@@ -1348,153 +1485,63 @@
           <w:highlight w:val="yellow"/>
         </w:rPr>
       </w:pPr>
+      <w:bookmarkStart w:id="0" w:name="_GoBack"/>
+      <w:bookmarkEnd w:id="0"/>
+    </w:p>
+    <w:p>
+      <w:r>
+        <w:t xml:space="preserve">Il y a </w:t>
+      </w:r>
       <w:r>
         <w:rPr>
           <w:highlight w:val="yellow"/>
         </w:rPr>
-        <w:t>Chaque classe à un nom unique</w:t>
-      </w:r>
-      <w:r>
-        <w:rPr>
-          <w:highlight w:val="yellow"/>
-        </w:rPr>
-        <w:t>.</w:t>
-      </w:r>
-    </w:p>
-    <w:p>
-      <w:pPr>
-        <w:pStyle w:val="Paragraphedeliste"/>
-        <w:numPr>
-          <w:ilvl w:val="1"/>
-          <w:numId w:val="4"/>
-        </w:numPr>
-        <w:rPr>
-          <w:highlight w:val="yellow"/>
-        </w:rPr>
-      </w:pPr>
-      <w:r>
-        <w:rPr>
-          <w:highlight w:val="yellow"/>
-        </w:rPr>
-        <w:t>On doit retrouver une classe par son nom.</w:t>
-      </w:r>
-    </w:p>
-    <w:p>
-      <w:pPr>
-        <w:pStyle w:val="Paragraphedeliste"/>
-        <w:numPr>
-          <w:ilvl w:val="1"/>
-          <w:numId w:val="4"/>
-        </w:numPr>
-        <w:rPr>
-          <w:highlight w:val="yellow"/>
-        </w:rPr>
-      </w:pPr>
-      <w:r>
-        <w:rPr>
-          <w:highlight w:val="yellow"/>
-        </w:rPr>
-        <w:t>On doit pouvoir changer le nom d’une classe (uniquement si le nouveau nom ne rentre pas en conflit avec le nom d’une autre classe).</w:t>
-      </w:r>
-    </w:p>
-    <w:p>
-      <w:pPr>
-        <w:pStyle w:val="Paragraphedeliste"/>
-        <w:numPr>
-          <w:ilvl w:val="0"/>
-          <w:numId w:val="4"/>
-        </w:numPr>
-        <w:rPr>
-          <w:highlight w:val="yellow"/>
-        </w:rPr>
-      </w:pPr>
-      <w:r>
-        <w:rPr>
-          <w:highlight w:val="yellow"/>
-        </w:rPr>
-        <w:t>On doit pouvoir créer des professeurs (Teacher).</w:t>
-      </w:r>
-    </w:p>
-    <w:p>
-      <w:pPr>
-        <w:pStyle w:val="Paragraphedeliste"/>
-        <w:numPr>
-          <w:ilvl w:val="1"/>
-          <w:numId w:val="4"/>
-        </w:numPr>
-        <w:rPr>
-          <w:highlight w:val="yellow"/>
-        </w:rPr>
-      </w:pPr>
-      <w:r>
-        <w:rPr>
-          <w:highlight w:val="yellow"/>
-        </w:rPr>
-        <w:t>Un professeur a un nom qui ne change pas.</w:t>
-      </w:r>
-    </w:p>
-    <w:p>
-      <w:pPr>
-        <w:pStyle w:val="Paragraphedeliste"/>
-        <w:numPr>
-          <w:ilvl w:val="0"/>
-          <w:numId w:val="4"/>
-        </w:numPr>
-        <w:rPr>
-          <w:highlight w:val="yellow"/>
-        </w:rPr>
-      </w:pPr>
-      <w:r>
-        <w:rPr>
-          <w:highlight w:val="yellow"/>
-        </w:rPr>
-        <w:t>Un professeur s’occupe de 0 ou 1 classe et une classe ne peut être gérée que par un professeur au maximum</w:t>
-      </w:r>
-      <w:r>
-        <w:rPr>
-          <w:highlight w:val="yellow"/>
-        </w:rPr>
-        <w:t> : on dit qu’un professeur est assigné à une classe (</w:t>
-      </w:r>
-      <w:proofErr w:type="spellStart"/>
-      <w:r>
-        <w:rPr>
-          <w:highlight w:val="yellow"/>
-        </w:rPr>
-        <w:t>A</w:t>
-      </w:r>
-      <w:r>
-        <w:rPr>
-          <w:highlight w:val="yellow"/>
-        </w:rPr>
-        <w:t>ssignment</w:t>
-      </w:r>
-      <w:proofErr w:type="spellEnd"/>
-      <w:r>
-        <w:rPr>
-          <w:highlight w:val="yellow"/>
-        </w:rPr>
-        <w:t>).</w:t>
-      </w:r>
-    </w:p>
-    <w:p>
-      <w:r>
-        <w:rPr>
-          <w:highlight w:val="yellow"/>
-        </w:rPr>
-        <w:t>Il y a 1</w:t>
-      </w:r>
-      <w:r>
-        <w:rPr>
-          <w:highlight w:val="yellow"/>
-        </w:rPr>
-        <w:t>3</w:t>
-      </w:r>
-      <w:r>
-        <w:rPr>
-          <w:highlight w:val="yellow"/>
-        </w:rPr>
+        <w:t>N</w:t>
+      </w:r>
+      <w:r>
         <w:t xml:space="preserve"> tests à passer au vert :</w:t>
+      </w:r>
+    </w:p>
+    <w:p>
+      <w:r>
+        <w:rPr>
+          <w:noProof/>
+        </w:rPr>
+        <w:drawing>
+          <wp:inline distT="0" distB="0" distL="0" distR="0" wp14:anchorId="0E8FD33B" wp14:editId="2E5AF304">
+            <wp:extent cx="2724150" cy="1619250"/>
+            <wp:effectExtent l="0" t="0" r="0" b="0"/>
+            <wp:docPr id="6" name="Image 6"/>
+            <wp:cNvGraphicFramePr>
+              <a:graphicFrameLocks xmlns:a="http://schemas.openxmlformats.org/drawingml/2006/main" noChangeAspect="1"/>
+            </wp:cNvGraphicFramePr>
+            <a:graphic xmlns:a="http://schemas.openxmlformats.org/drawingml/2006/main">
+              <a:graphicData uri="http://schemas.openxmlformats.org/drawingml/2006/picture">
+                <pic:pic xmlns:pic="http://schemas.openxmlformats.org/drawingml/2006/picture">
+                  <pic:nvPicPr>
+                    <pic:cNvPr id="1" name=""/>
+                    <pic:cNvPicPr/>
+                  </pic:nvPicPr>
+                  <pic:blipFill>
+                    <a:blip r:embed="rId12"/>
+                    <a:stretch>
+                      <a:fillRect/>
+                    </a:stretch>
+                  </pic:blipFill>
+                  <pic:spPr>
+                    <a:xfrm>
+                      <a:off x="0" y="0"/>
+                      <a:ext cx="2724150" cy="1619250"/>
+                    </a:xfrm>
+                    <a:prstGeom prst="rect">
+                      <a:avLst/>
+                    </a:prstGeom>
+                  </pic:spPr>
+                </pic:pic>
+              </a:graphicData>
+            </a:graphic>
+          </wp:inline>
+        </w:drawing>
       </w:r>
     </w:p>
     <w:p>
@@ -1509,7 +1556,6 @@
           <w:noProof/>
           <w:lang w:eastAsia="fr-FR"/>
         </w:rPr>
-        <w:lastRenderedPageBreak/>
         <w:t>SCREEN TESTS</w:t>
       </w:r>
     </w:p>
@@ -1536,7 +1582,7 @@
           <w:lang w:eastAsia="fr-FR"/>
         </w:rPr>
       </w:pPr>
-      <w:hyperlink r:id="rId14" w:history="1">
+      <w:hyperlink r:id="rId15" w:history="1">
         <w:r>
           <w:rPr>
             <w:rStyle w:val="Lienhypertexte"/>
@@ -1552,7 +1598,7 @@
           <w:lang w:eastAsia="fr-FR"/>
         </w:rPr>
       </w:pPr>
-      <w:hyperlink r:id="rId15" w:history="1">
+      <w:hyperlink r:id="rId16" w:history="1">
         <w:r>
           <w:rPr>
             <w:rStyle w:val="Lienhypertexte"/>
@@ -1576,9 +1622,9 @@
     </w:p>
     <w:p/>
     <w:sectPr>
-      <w:headerReference w:type="default" r:id="rId16"/>
-      <w:footerReference w:type="default" r:id="rId17"/>
-      <w:footerReference w:type="first" r:id="rId18"/>
+      <w:headerReference w:type="default" r:id="rId17"/>
+      <w:footerReference w:type="default" r:id="rId18"/>
+      <w:footerReference w:type="first" r:id="rId19"/>
       <w:pgSz w:w="11906" w:h="16838"/>
       <w:pgMar w:top="1225" w:right="1417" w:bottom="1417" w:left="1417" w:header="567" w:footer="170" w:gutter="0"/>
       <w:cols w:space="708"/>
@@ -1715,7 +1761,7 @@
             <v:h position="#0,topLeft" xrange="0,21600"/>
           </v:handles>
         </v:shapetype>
-        <v:shape id="Parallélogramme 19" o:spid="_x0000_s2050" type="#_x0000_t7" style="position:absolute;margin-left:-87.6pt;margin-top:-28.5pt;width:128.95pt;height:50.95pt;z-index:-251652096;visibility:visible;mso-position-horizontal-relative:text;mso-position-vertical-relative:text;mso-width-relative:margin;mso-height-relative:margin;v-text-anchor:middle" adj="2134" fillcolor="#2c2c2c" stroked="f" strokeweight="2pt">
+        <v:shape id="Parallélogramme 19" o:spid="_x0000_s2050" type="#_x0000_t7" style="position:absolute;left:0;text-align:left;margin-left:-87.6pt;margin-top:-28.5pt;width:128.95pt;height:50.95pt;z-index:-251652096;visibility:visible;mso-position-horizontal-relative:text;mso-position-vertical-relative:text;mso-width-relative:margin;mso-height-relative:margin;v-text-anchor:middle" adj="2134" fillcolor="#2c2c2c" stroked="f" strokeweight="2pt">
           <v:textbox>
             <w:txbxContent>
               <w:p>
@@ -1838,7 +1884,7 @@
         <w:lang w:val="en-US"/>
       </w:rPr>
       <w:pict>
-        <v:shape id="Parallélogramme 20" o:spid="_x0000_s2049" type="#_x0000_t7" style="position:absolute;margin-left:411.15pt;margin-top:-28.9pt;width:129.5pt;height:51pt;z-index:-251653120;visibility:visible;mso-position-horizontal-relative:text;mso-position-vertical-relative:text;mso-width-relative:margin;mso-height-relative:margin;v-text-anchor:middle" adj="2127" fillcolor="#2c2c2c" stroked="f" strokeweight="2pt">
+        <v:shape id="Parallélogramme 20" o:spid="_x0000_s2049" type="#_x0000_t7" style="position:absolute;left:0;text-align:left;margin-left:411.15pt;margin-top:-28.9pt;width:129.5pt;height:51pt;z-index:-251653120;visibility:visible;mso-position-horizontal-relative:text;mso-position-vertical-relative:text;mso-width-relative:margin;mso-height-relative:margin;v-text-anchor:middle" adj="2127" fillcolor="#2c2c2c" stroked="f" strokeweight="2pt">
           <v:textbox>
             <w:txbxContent>
               <w:p>
@@ -1898,33 +1944,17 @@
                   </w:rPr>
                   <w:t>/</w:t>
                 </w:r>
-                <w:r>
-                  <w:fldChar w:fldCharType="begin"/>
-                </w:r>
-                <w:r>
-                  <w:instrText>NUMPAGES  \* Arabic  \* MERGEFORMAT</w:instrText>
-                </w:r>
-                <w:r>
-                  <w:fldChar w:fldCharType="separate"/>
-                </w:r>
-                <w:r>
-                  <w:rPr>
-                    <w:rFonts w:ascii="Conduit ITC Light" w:hAnsi="Conduit ITC Light"/>
-                    <w:b/>
-                    <w:noProof/>
-                    <w:sz w:val="24"/>
-                  </w:rPr>
-                  <w:t>3</w:t>
-                </w:r>
-                <w:r>
-                  <w:rPr>
-                    <w:rFonts w:ascii="Conduit ITC Light" w:hAnsi="Conduit ITC Light"/>
-                    <w:b/>
-                    <w:noProof/>
-                    <w:sz w:val="24"/>
-                  </w:rPr>
-                  <w:fldChar w:fldCharType="end"/>
-                </w:r>
+                <w:fldSimple w:instr="NUMPAGES  \* Arabic  \* MERGEFORMAT">
+                  <w:r>
+                    <w:rPr>
+                      <w:rFonts w:ascii="Conduit ITC Light" w:hAnsi="Conduit ITC Light"/>
+                      <w:b/>
+                      <w:noProof/>
+                      <w:sz w:val="24"/>
+                    </w:rPr>
+                    <w:t>3</w:t>
+                  </w:r>
+                </w:fldSimple>
               </w:p>
             </w:txbxContent>
           </v:textbox>
@@ -2948,7 +2978,10 @@
   <w:style w:type="paragraph" w:default="1" w:styleId="Normal">
     <w:name w:val="Normal"/>
     <w:qFormat/>
-    <w:rsid w:val="00DC1D7E"/>
+    <w:rsid w:val="001B1F96"/>
+    <w:pPr>
+      <w:jc w:val="both"/>
+    </w:pPr>
   </w:style>
   <w:style w:type="paragraph" w:styleId="Titre1">
     <w:name w:val="heading 1"/>
@@ -3819,6 +3852,7 @@
     <w:rsid w:val="00CF5461"/>
     <w:rsid w:val="00E4451D"/>
     <w:rsid w:val="00E6122B"/>
+    <w:rsid w:val="00E917C6"/>
     <w:rsid w:val="00FF189D"/>
   </w:rsids>
   <m:mathPr>
@@ -4528,7 +4562,7 @@
 </file>
 
 <file path=customXml/itemProps1.xml><?xml version="1.0" encoding="utf-8"?>
-<ds:datastoreItem xmlns:ds="http://schemas.openxmlformats.org/officeDocument/2006/customXml" ds:itemID="{642C0CD1-1ABF-488D-8B89-28F9CCFD525C}">
+<ds:datastoreItem xmlns:ds="http://schemas.openxmlformats.org/officeDocument/2006/customXml" ds:itemID="{E2FABEAF-CCC6-4C27-B943-F3E8A81E6BA7}">
   <ds:schemaRefs>
     <ds:schemaRef ds:uri="http://schemas.openxmlformats.org/officeDocument/2006/bibliography"/>
   </ds:schemaRefs>

</xml_diff>

<commit_message>
Update generator ; Create Ship redux model ; Increase test speed
</commit_message>
<xml_diff>
--- a/Correction/ITI-DataAccessLibrary.docx
+++ b/Correction/ITI-DataAccessLibrary.docx
@@ -365,7 +365,13 @@
         <w:t xml:space="preserve"> </w:t>
       </w:r>
       <w:r>
-        <w:t xml:space="preserve">(DAL) </w:t>
+        <w:t>(DAL</w:t>
+      </w:r>
+      <w:r>
+        <w:t>, Data Access Library</w:t>
+      </w:r>
+      <w:r>
+        <w:t xml:space="preserve">) </w:t>
       </w:r>
       <w:r>
         <w:t>sous la forme de tests unitaires. Autrement dit : l'objectif de l'exercice est de faire passer en vert un jeu de tests.</w:t>
@@ -600,7 +606,25 @@
           <w:sz w:val="24"/>
           <w:szCs w:val="24"/>
         </w:rPr>
-        <w:t xml:space="preserve"> librairie est composée de classes qui reflètent les éléments qu’elle récupère. Exemple </w:t>
+        <w:t xml:space="preserve"> librairie est composée de classes qui reflètent les éléments qu’elle récupère. </w:t>
+      </w:r>
+      <w:r>
+        <w:rPr>
+          <w:rFonts w:eastAsia="Times New Roman"/>
+          <w:color w:val="000000"/>
+          <w:sz w:val="24"/>
+          <w:szCs w:val="24"/>
+        </w:rPr>
+        <w:t>Par e</w:t>
+      </w:r>
+      <w:r>
+        <w:rPr>
+          <w:rFonts w:eastAsia="Times New Roman"/>
+          <w:color w:val="000000"/>
+          <w:sz w:val="24"/>
+          <w:szCs w:val="24"/>
+        </w:rPr>
+        <w:t xml:space="preserve">xemple </w:t>
       </w:r>
       <w:proofErr w:type="spellStart"/>
       <w:r>
@@ -753,26 +777,107 @@
           <w:sz w:val="24"/>
           <w:szCs w:val="24"/>
         </w:rPr>
-        <w:t>, les commentaires additionnels précisent au besoin les paramètres et la sortie. Vous pouvez choisir de charger en mémoire chaque table et d’effectuer toutes les opération dans la DAL ou d’écrire les requêtes spécifiques à chaque fois. Toutes les requêtes sont réalisables directement en SQL et ne nécessitent normalement pas de manipulation (Sort, LINQ supplémentaires).</w:t>
-      </w:r>
-    </w:p>
-    <w:p>
-      <w:pPr>
-        <w:rPr>
-          <w:rFonts w:eastAsia="Times New Roman"/>
-          <w:color w:val="000000"/>
-          <w:sz w:val="24"/>
-          <w:szCs w:val="24"/>
-        </w:rPr>
-      </w:pPr>
-      <w:r>
-        <w:rPr>
-          <w:rFonts w:eastAsia="Times New Roman"/>
-          <w:color w:val="000000"/>
-          <w:sz w:val="24"/>
-          <w:szCs w:val="24"/>
-        </w:rPr>
-        <w:t xml:space="preserve">A notre que pour forger vos requêtes, vous pouvez utiliser l’interpolation mais c’est s’exposer à des injections SQL. Penchez vous sur les requêtes préparés présente dans le package </w:t>
+        <w:t>, les commentaires additionnels précisent au besoin les paramètres et la sortie. Vous pouvez choisir de charger en mémoire chaque table et d’effectuer toutes les opération dans la DAL</w:t>
+      </w:r>
+      <w:r>
+        <w:rPr>
+          <w:rFonts w:eastAsia="Times New Roman"/>
+          <w:color w:val="000000"/>
+          <w:sz w:val="24"/>
+          <w:szCs w:val="24"/>
+        </w:rPr>
+        <w:t xml:space="preserve"> </w:t>
+      </w:r>
+      <w:r>
+        <w:rPr>
+          <w:rFonts w:eastAsia="Times New Roman"/>
+          <w:color w:val="000000"/>
+          <w:sz w:val="24"/>
+          <w:szCs w:val="24"/>
+        </w:rPr>
+        <w:t>(pas sûr que ce soit le plus efficace niveau mémoire…)</w:t>
+      </w:r>
+      <w:r>
+        <w:rPr>
+          <w:rFonts w:eastAsia="Times New Roman"/>
+          <w:color w:val="000000"/>
+          <w:sz w:val="24"/>
+          <w:szCs w:val="24"/>
+        </w:rPr>
+        <w:t xml:space="preserve"> ou d’écrire les requêtes spécifiques à chaque fois. Toutes les requêtes sont réalisables directement en SQL et ne nécessitent normalement pas de manipulation (Sort, LINQ supplémentaires).</w:t>
+      </w:r>
+    </w:p>
+    <w:p>
+      <w:pPr>
+        <w:rPr>
+          <w:rFonts w:eastAsia="Times New Roman"/>
+          <w:color w:val="000000"/>
+          <w:sz w:val="24"/>
+          <w:szCs w:val="24"/>
+        </w:rPr>
+      </w:pPr>
+      <w:r>
+        <w:rPr>
+          <w:rFonts w:eastAsia="Times New Roman"/>
+          <w:color w:val="000000"/>
+          <w:sz w:val="24"/>
+          <w:szCs w:val="24"/>
+        </w:rPr>
+        <w:t>A not</w:t>
+      </w:r>
+      <w:r>
+        <w:rPr>
+          <w:rFonts w:eastAsia="Times New Roman"/>
+          <w:color w:val="000000"/>
+          <w:sz w:val="24"/>
+          <w:szCs w:val="24"/>
+        </w:rPr>
+        <w:t>er</w:t>
+      </w:r>
+      <w:r>
+        <w:rPr>
+          <w:rFonts w:eastAsia="Times New Roman"/>
+          <w:color w:val="000000"/>
+          <w:sz w:val="24"/>
+          <w:szCs w:val="24"/>
+        </w:rPr>
+        <w:t xml:space="preserve"> que pour forger vos requêtes, vous pouvez utiliser l’interpolation</w:t>
+      </w:r>
+      <w:r>
+        <w:rPr>
+          <w:rFonts w:eastAsia="Times New Roman"/>
+          <w:color w:val="000000"/>
+          <w:sz w:val="24"/>
+          <w:szCs w:val="24"/>
+        </w:rPr>
+        <w:t xml:space="preserve"> (utiliser directement les données d’entré)</w:t>
+      </w:r>
+      <w:r>
+        <w:rPr>
+          <w:rFonts w:eastAsia="Times New Roman"/>
+          <w:color w:val="000000"/>
+          <w:sz w:val="24"/>
+          <w:szCs w:val="24"/>
+        </w:rPr>
+        <w:t xml:space="preserve"> mais </w:t>
+      </w:r>
+      <w:r>
+        <w:rPr>
+          <w:rFonts w:eastAsia="Times New Roman"/>
+          <w:color w:val="000000"/>
+          <w:sz w:val="24"/>
+          <w:szCs w:val="24"/>
+        </w:rPr>
+        <w:t>c</w:t>
+      </w:r>
+      <w:r>
+        <w:rPr>
+          <w:rFonts w:eastAsia="Times New Roman"/>
+          <w:color w:val="000000"/>
+          <w:sz w:val="24"/>
+          <w:szCs w:val="24"/>
+        </w:rPr>
+        <w:t>’</w:t>
       </w:r>
       <w:proofErr w:type="spellStart"/>
       <w:r>
@@ -782,6 +887,26 @@
           <w:sz w:val="24"/>
           <w:szCs w:val="24"/>
         </w:rPr>
+        <w:t>est</w:t>
+      </w:r>
+      <w:proofErr w:type="spellEnd"/>
+      <w:r>
+        <w:rPr>
+          <w:rFonts w:eastAsia="Times New Roman"/>
+          <w:color w:val="000000"/>
+          <w:sz w:val="24"/>
+          <w:szCs w:val="24"/>
+        </w:rPr>
+        <w:t xml:space="preserve"> s’exposer à des injections SQL. Penchez vous sur les requêtes préparés présente dans le package </w:t>
+      </w:r>
+      <w:proofErr w:type="spellStart"/>
+      <w:r>
+        <w:rPr>
+          <w:rFonts w:eastAsia="Times New Roman"/>
+          <w:color w:val="000000"/>
+          <w:sz w:val="24"/>
+          <w:szCs w:val="24"/>
+        </w:rPr>
         <w:t>System.Data.SQLite</w:t>
       </w:r>
       <w:proofErr w:type="spellEnd"/>
@@ -794,8 +919,6 @@
         </w:rPr>
         <w:t xml:space="preserve"> utilisé.</w:t>
       </w:r>
-      <w:bookmarkStart w:id="0" w:name="_GoBack"/>
-      <w:bookmarkEnd w:id="0"/>
     </w:p>
     <w:p>
       <w:pPr>
@@ -837,6 +960,9 @@
         <w:t xml:space="preserve"> reste néanmoins accessible via une invite de commande</w:t>
       </w:r>
       <w:r>
+        <w:t xml:space="preserve"> SQL</w:t>
+      </w:r>
+      <w:r>
         <w:t>)</w:t>
       </w:r>
     </w:p>
@@ -913,7 +1039,36 @@
           <w:sz w:val="24"/>
           <w:szCs w:val="24"/>
         </w:rPr>
-        <w:t>un code ATIS (</w:t>
+        <w:t xml:space="preserve">un code </w:t>
+      </w:r>
+      <w:hyperlink r:id="rId13" w:history="1">
+        <w:r>
+          <w:rPr>
+            <w:rStyle w:val="Lienhypertexte"/>
+            <w:rFonts w:eastAsia="Times New Roman"/>
+            <w:sz w:val="24"/>
+            <w:szCs w:val="24"/>
+          </w:rPr>
+          <w:t>ATIS</w:t>
+        </w:r>
+      </w:hyperlink>
+      <w:r>
+        <w:rPr>
+          <w:rFonts w:eastAsia="Times New Roman"/>
+          <w:color w:val="000000"/>
+          <w:sz w:val="24"/>
+          <w:szCs w:val="24"/>
+        </w:rPr>
+        <w:t xml:space="preserve"> (</w:t>
+      </w:r>
+      <w:r>
+        <w:rPr>
+          <w:rFonts w:eastAsia="Times New Roman"/>
+          <w:color w:val="000000"/>
+          <w:sz w:val="24"/>
+          <w:szCs w:val="24"/>
+        </w:rPr>
+        <w:t xml:space="preserve">une </w:t>
       </w:r>
       <w:proofErr w:type="spellStart"/>
       <w:r>
@@ -926,6 +1081,15 @@
         <w:t>Guid</w:t>
       </w:r>
       <w:proofErr w:type="spellEnd"/>
+      <w:r>
+        <w:rPr>
+          <w:rFonts w:eastAsia="Times New Roman"/>
+          <w:color w:val="000000"/>
+          <w:sz w:val="24"/>
+          <w:szCs w:val="24"/>
+        </w:rPr>
+        <w:t xml:space="preserve"> par soucis de simplicité</w:t>
+      </w:r>
       <w:r>
         <w:rPr>
           <w:rFonts w:eastAsia="Times New Roman"/>
@@ -1115,7 +1279,7 @@
                     </pic:cNvPicPr>
                   </pic:nvPicPr>
                   <pic:blipFill>
-                    <a:blip r:embed="rId13">
+                    <a:blip r:embed="rId14">
                       <a:extLst>
                         <a:ext uri="{28A0092B-C50C-407E-A947-70E740481C1C}">
                           <a14:useLocalDpi xmlns:a14="http://schemas.microsoft.com/office/drawing/2010/main" val="0"/>
@@ -1230,7 +1394,7 @@
                     </pic:cNvPicPr>
                   </pic:nvPicPr>
                   <pic:blipFill>
-                    <a:blip r:embed="rId14">
+                    <a:blip r:embed="rId15">
                       <a:extLst>
                         <a:ext uri="{28A0092B-C50C-407E-A947-70E740481C1C}">
                           <a14:useLocalDpi xmlns:a14="http://schemas.microsoft.com/office/drawing/2010/main" val="0"/>
@@ -1425,7 +1589,12 @@
         </w:numPr>
       </w:pPr>
       <w:r>
-        <w:t>On peut récupérer tous les bateaux triés par date de départ</w:t>
+        <w:t>On peut récupérer tou</w:t>
+      </w:r>
+      <w:bookmarkStart w:id="0" w:name="_GoBack"/>
+      <w:bookmarkEnd w:id="0"/>
+      <w:r>
+        <w:t>s les bateaux triés par date de départ</w:t>
       </w:r>
     </w:p>
     <w:p>
@@ -1594,7 +1763,7 @@
           <w:lang w:eastAsia="fr-FR"/>
         </w:rPr>
       </w:pPr>
-      <w:hyperlink r:id="rId15" w:history="1">
+      <w:hyperlink r:id="rId16" w:history="1">
         <w:r>
           <w:rPr>
             <w:rStyle w:val="Lienhypertexte"/>
@@ -1610,7 +1779,7 @@
           <w:lang w:eastAsia="fr-FR"/>
         </w:rPr>
       </w:pPr>
-      <w:hyperlink r:id="rId16" w:history="1">
+      <w:hyperlink r:id="rId17" w:history="1">
         <w:r>
           <w:rPr>
             <w:rStyle w:val="Lienhypertexte"/>
@@ -1634,9 +1803,9 @@
     </w:p>
     <w:p/>
     <w:sectPr>
-      <w:headerReference w:type="default" r:id="rId17"/>
-      <w:footerReference w:type="default" r:id="rId18"/>
-      <w:footerReference w:type="first" r:id="rId19"/>
+      <w:headerReference w:type="default" r:id="rId18"/>
+      <w:footerReference w:type="default" r:id="rId19"/>
+      <w:footerReference w:type="first" r:id="rId20"/>
       <w:pgSz w:w="11906" w:h="16838"/>
       <w:pgMar w:top="1225" w:right="1417" w:bottom="1417" w:left="1417" w:header="567" w:footer="170" w:gutter="0"/>
       <w:cols w:space="708"/>
@@ -1817,7 +1986,7 @@
                     <w:sz w:val="16"/>
                     <w:szCs w:val="16"/>
                   </w:rPr>
-                  <w:t>11/09/2019</w:t>
+                  <w:t>27/01/2020</w:t>
                 </w:r>
                 <w:r>
                   <w:rPr>
@@ -1956,33 +2125,17 @@
                   </w:rPr>
                   <w:t>/</w:t>
                 </w:r>
-                <w:r>
-                  <w:fldChar w:fldCharType="begin"/>
-                </w:r>
-                <w:r>
-                  <w:instrText>NUMPAGES  \* Arabic  \* MERGEFORMAT</w:instrText>
-                </w:r>
-                <w:r>
-                  <w:fldChar w:fldCharType="separate"/>
-                </w:r>
-                <w:r>
-                  <w:rPr>
-                    <w:rFonts w:ascii="Conduit ITC Light" w:hAnsi="Conduit ITC Light"/>
-                    <w:b/>
-                    <w:noProof/>
-                    <w:sz w:val="24"/>
-                  </w:rPr>
-                  <w:t>3</w:t>
-                </w:r>
-                <w:r>
-                  <w:rPr>
-                    <w:rFonts w:ascii="Conduit ITC Light" w:hAnsi="Conduit ITC Light"/>
-                    <w:b/>
-                    <w:noProof/>
-                    <w:sz w:val="24"/>
-                  </w:rPr>
-                  <w:fldChar w:fldCharType="end"/>
-                </w:r>
+                <w:fldSimple w:instr="NUMPAGES  \* Arabic  \* MERGEFORMAT">
+                  <w:r>
+                    <w:rPr>
+                      <w:rFonts w:ascii="Conduit ITC Light" w:hAnsi="Conduit ITC Light"/>
+                      <w:b/>
+                      <w:noProof/>
+                      <w:sz w:val="24"/>
+                    </w:rPr>
+                    <w:t>3</w:t>
+                  </w:r>
+                </w:fldSimple>
               </w:p>
             </w:txbxContent>
           </v:textbox>
@@ -3807,7 +3960,7 @@
     <w:charset w:val="00"/>
     <w:family w:val="swiss"/>
     <w:pitch w:val="variable"/>
-    <w:sig w:usb0="E0002AFF" w:usb1="C000247B" w:usb2="00000009" w:usb3="00000000" w:csb0="000001FF" w:csb1="00000000"/>
+    <w:sig w:usb0="E4002EFF" w:usb1="C000247B" w:usb2="00000009" w:usb3="00000000" w:csb0="000001FF" w:csb1="00000000"/>
   </w:font>
   <w:font w:name="Conduit ITC">
     <w:altName w:val="Franklin Gothic Medium Cond"/>
@@ -3843,7 +3996,7 @@
     <w:charset w:val="00"/>
     <w:family w:val="swiss"/>
     <w:pitch w:val="variable"/>
-    <w:sig w:usb0="E0002AFF" w:usb1="C000247B" w:usb2="00000009" w:usb3="00000000" w:csb0="000001FF" w:csb1="00000000"/>
+    <w:sig w:usb0="E4002EFF" w:usb1="C000247B" w:usb2="00000009" w:usb3="00000000" w:csb0="000001FF" w:csb1="00000000"/>
   </w:font>
 </w:fonts>
 </file>
@@ -3864,6 +4017,7 @@
     <w:rsid w:val="001264A9"/>
     <w:rsid w:val="00371A02"/>
     <w:rsid w:val="00481F1A"/>
+    <w:rsid w:val="004D0310"/>
     <w:rsid w:val="00553286"/>
     <w:rsid w:val="006C239E"/>
     <w:rsid w:val="007540DD"/>
@@ -4591,7 +4745,7 @@
 </file>
 
 <file path=customXml/itemProps1.xml><?xml version="1.0" encoding="utf-8"?>
-<ds:datastoreItem xmlns:ds="http://schemas.openxmlformats.org/officeDocument/2006/customXml" ds:itemID="{945802BD-A8CF-43A3-B6FA-0B6DD9ED6696}">
+<ds:datastoreItem xmlns:ds="http://schemas.openxmlformats.org/officeDocument/2006/customXml" ds:itemID="{8473CC59-3241-441F-B3DC-B82D23152911}">
   <ds:schemaRefs>
     <ds:schemaRef ds:uri="http://schemas.openxmlformats.org/officeDocument/2006/bibliography"/>
   </ds:schemaRefs>

</xml_diff>

<commit_message>
Rename; Create MerchandiseSummary test and correction ; add comment
</commit_message>
<xml_diff>
--- a/Correction/ITI-DataAccessLibrary.docx
+++ b/Correction/ITI-DataAccessLibrary.docx
@@ -9,7 +9,7 @@
           <w:lang w:eastAsia="fr-FR"/>
         </w:rPr>
         <w:drawing>
-          <wp:anchor distT="0" distB="0" distL="114300" distR="114300" simplePos="0" relativeHeight="251669504" behindDoc="0" locked="0" layoutInCell="1" allowOverlap="1">
+          <wp:anchor distT="0" distB="0" distL="114300" distR="114300" simplePos="0" relativeHeight="251669504" behindDoc="0" locked="0" layoutInCell="1" allowOverlap="1" wp14:anchorId="2B8AC70B" wp14:editId="0602C5B5">
             <wp:simplePos x="0" y="0"/>
             <wp:positionH relativeFrom="margin">
               <wp:posOffset>1595120</wp:posOffset>
@@ -80,7 +80,7 @@
         <w:rPr>
           <w:lang w:val="en-US"/>
         </w:rPr>
-        <w:pict>
+        <w:pict w14:anchorId="33675E46">
           <v:shapetype id="_x0000_t7" coordsize="21600,21600" o:spt="7" adj="5400" path="m@0,l,21600@1,21600,21600,xe">
             <v:stroke joinstyle="miter"/>
             <v:formulas>
@@ -211,7 +211,7 @@
           <w:noProof/>
         </w:rPr>
         <w:drawing>
-          <wp:inline distT="0" distB="0" distL="0" distR="0">
+          <wp:inline distT="0" distB="0" distL="0" distR="0" wp14:anchorId="1F987764" wp14:editId="3728EBE4">
             <wp:extent cx="3145923" cy="2038350"/>
             <wp:effectExtent l="152400" t="152400" r="340360" b="342900"/>
             <wp:docPr id="3" name="Image 3"/>
@@ -371,6 +371,19 @@
         <w:t>, Data Access Library</w:t>
       </w:r>
       <w:r>
+        <w:t xml:space="preserve"> </w:t>
+      </w:r>
+      <w:r>
+        <w:rPr>
+          <w:i/>
+          <w:iCs/>
+        </w:rPr>
+        <w:t>ou</w:t>
+      </w:r>
+      <w:r>
+        <w:t xml:space="preserve"> Layer</w:t>
+      </w:r>
+      <w:r>
         <w:t xml:space="preserve">) </w:t>
       </w:r>
       <w:r>
@@ -390,8 +403,6 @@
           <w:numId w:val="3"/>
         </w:numPr>
       </w:pPr>
-      <w:proofErr w:type="spellStart"/>
-      <w:proofErr w:type="gramStart"/>
       <w:r>
         <w:t>ITI.</w:t>
       </w:r>
@@ -399,12 +410,7 @@
         <w:t>DataAccesLibrary</w:t>
       </w:r>
       <w:r>
-        <w:t>.Tests</w:t>
-      </w:r>
-      <w:proofErr w:type="spellEnd"/>
-      <w:proofErr w:type="gramEnd"/>
-      <w:r>
-        <w:t xml:space="preserve">, </w:t>
+        <w:t xml:space="preserve">.Tests, </w:t>
       </w:r>
       <w:r>
         <w:t xml:space="preserve">contient les </w:t>
@@ -427,11 +433,9 @@
       <w:r>
         <w:t xml:space="preserve"> </w:t>
       </w:r>
-      <w:proofErr w:type="spellStart"/>
       <w:r>
         <w:t>DataAccesLibrary</w:t>
       </w:r>
-      <w:proofErr w:type="spellEnd"/>
       <w:r>
         <w:t>, une implémentation minimale d</w:t>
       </w:r>
@@ -480,7 +484,7 @@
         </w:rPr>
         <w:lastRenderedPageBreak/>
         <w:drawing>
-          <wp:inline distT="0" distB="0" distL="0" distR="0" wp14:anchorId="5150FF02" wp14:editId="48F84AE2">
+          <wp:inline distT="0" distB="0" distL="0" distR="0" wp14:anchorId="37EE60A2" wp14:editId="4EFDFE11">
             <wp:extent cx="2724150" cy="1619250"/>
             <wp:effectExtent l="0" t="0" r="0" b="0"/>
             <wp:docPr id="5" name="Image 5"/>
@@ -518,67 +522,37 @@
     </w:p>
     <w:p>
       <w:r>
-        <w:t xml:space="preserve">Pour les autres tests, à vous de faire en sorte qu'ils passent en vert. Pour cela, vous avez le droit de faire ce que bon vous semble dans le projet </w:t>
-      </w:r>
-      <w:proofErr w:type="spellStart"/>
-      <w:r>
-        <w:t>ITI.</w:t>
-      </w:r>
-      <w:r>
-        <w:t>DataAccesLibrary</w:t>
-      </w:r>
-      <w:proofErr w:type="spellEnd"/>
-      <w:r>
-        <w:t xml:space="preserve"> </w:t>
+        <w:t>Pour les autres tests, à vous de faire en sorte qu'ils passent en vert. Pour cela, vous avez le droit de faire ce que bon vous semble dans le projet ITI.</w:t>
+      </w:r>
+      <w:r>
+        <w:t xml:space="preserve">DataAccesLibrary </w:t>
       </w:r>
       <w:r>
         <w:t xml:space="preserve">(modifier l'implémentation des méthodes, des propriétés ou des constructeurs, ajouter des membres </w:t>
       </w:r>
-      <w:proofErr w:type="spellStart"/>
       <w:r>
         <w:rPr>
           <w:i/>
         </w:rPr>
         <w:t>internal</w:t>
       </w:r>
-      <w:proofErr w:type="spellEnd"/>
       <w:r>
         <w:t xml:space="preserve"> ou </w:t>
       </w:r>
-      <w:proofErr w:type="spellStart"/>
       <w:r>
         <w:rPr>
           <w:i/>
         </w:rPr>
         <w:t>private</w:t>
       </w:r>
-      <w:proofErr w:type="spellEnd"/>
-      <w:r>
-        <w:t xml:space="preserve">, créer de nouveaux types </w:t>
-      </w:r>
-      <w:proofErr w:type="gramStart"/>
-      <w:r>
-        <w:t>etc...</w:t>
-      </w:r>
-      <w:proofErr w:type="gramEnd"/>
-      <w:r>
-        <w:t xml:space="preserve">) En revanche, vous ne devez pas modifier le projet </w:t>
-      </w:r>
-      <w:proofErr w:type="spellStart"/>
-      <w:proofErr w:type="gramStart"/>
-      <w:r>
-        <w:t>ITI</w:t>
+      <w:r>
+        <w:t>, créer de nouveaux types etc...) En revanche, vous ne devez pas modifier le projet ITI</w:t>
       </w:r>
       <w:r>
         <w:t>.DataAccesLibrary</w:t>
       </w:r>
       <w:r>
-        <w:t>.Tests</w:t>
-      </w:r>
-      <w:proofErr w:type="spellEnd"/>
-      <w:proofErr w:type="gramEnd"/>
-      <w:r>
-        <w:t>.</w:t>
+        <w:t>.Tests.</w:t>
       </w:r>
     </w:p>
     <w:p>
@@ -624,67 +598,7 @@
           <w:sz w:val="24"/>
           <w:szCs w:val="24"/>
         </w:rPr>
-        <w:t xml:space="preserve">xemple </w:t>
-      </w:r>
-      <w:proofErr w:type="spellStart"/>
-      <w:r>
-        <w:rPr>
-          <w:rFonts w:eastAsia="Times New Roman"/>
-          <w:color w:val="000000"/>
-          <w:sz w:val="24"/>
-          <w:szCs w:val="24"/>
-        </w:rPr>
-        <w:t>HarborQueries</w:t>
-      </w:r>
-      <w:proofErr w:type="spellEnd"/>
-      <w:r>
-        <w:rPr>
-          <w:rFonts w:eastAsia="Times New Roman"/>
-          <w:color w:val="000000"/>
-          <w:sz w:val="24"/>
-          <w:szCs w:val="24"/>
-        </w:rPr>
-        <w:t xml:space="preserve"> gère les éléments de type Harbor, etc. Chacune de ces classes dérive de la classe abstraite </w:t>
-      </w:r>
-      <w:proofErr w:type="spellStart"/>
-      <w:r>
-        <w:rPr>
-          <w:rFonts w:eastAsia="Times New Roman"/>
-          <w:color w:val="000000"/>
-          <w:sz w:val="24"/>
-          <w:szCs w:val="24"/>
-        </w:rPr>
-        <w:t>Queries</w:t>
-      </w:r>
-      <w:proofErr w:type="spellEnd"/>
-      <w:r>
-        <w:rPr>
-          <w:rFonts w:eastAsia="Times New Roman"/>
-          <w:color w:val="000000"/>
-          <w:sz w:val="24"/>
-          <w:szCs w:val="24"/>
-        </w:rPr>
-        <w:t xml:space="preserve"> qui expose la propriété </w:t>
-      </w:r>
-      <w:proofErr w:type="spellStart"/>
-      <w:r>
-        <w:rPr>
-          <w:rFonts w:eastAsia="Times New Roman"/>
-          <w:color w:val="000000"/>
-          <w:sz w:val="24"/>
-          <w:szCs w:val="24"/>
-        </w:rPr>
-        <w:t>ConnexionString</w:t>
-      </w:r>
-      <w:proofErr w:type="spellEnd"/>
-      <w:r>
-        <w:rPr>
-          <w:rFonts w:eastAsia="Times New Roman"/>
-          <w:color w:val="000000"/>
-          <w:sz w:val="24"/>
-          <w:szCs w:val="24"/>
-        </w:rPr>
-        <w:t xml:space="preserve"> qui décrit le chemin vers la base </w:t>
+        <w:t xml:space="preserve">xemple HarborQueries gère les éléments de type Harbor, etc. Chacune de ces classes dérive de la classe abstraite Queries qui expose la propriété ConnexionString qui décrit le chemin vers la base </w:t>
       </w:r>
       <w:r>
         <w:rPr>
@@ -757,45 +671,16 @@
           <w:sz w:val="24"/>
           <w:szCs w:val="24"/>
         </w:rPr>
-        <w:t xml:space="preserve">Toutes les requêtes sont décrites dans les classes de </w:t>
-      </w:r>
-      <w:proofErr w:type="spellStart"/>
-      <w:r>
-        <w:rPr>
-          <w:rFonts w:eastAsia="Times New Roman"/>
-          <w:color w:val="000000"/>
-          <w:sz w:val="24"/>
-          <w:szCs w:val="24"/>
-        </w:rPr>
-        <w:t>ITI.DataAccessLibrary</w:t>
-      </w:r>
-      <w:proofErr w:type="spellEnd"/>
-      <w:r>
-        <w:rPr>
-          <w:rFonts w:eastAsia="Times New Roman"/>
-          <w:color w:val="000000"/>
-          <w:sz w:val="24"/>
-          <w:szCs w:val="24"/>
-        </w:rPr>
-        <w:t>, les commentaires additionnels précisent au besoin les paramètres et la sortie. Vous pouvez choisir de charger en mémoire chaque table et d’effectuer toutes les opération dans la DAL</w:t>
-      </w:r>
-      <w:r>
-        <w:rPr>
-          <w:rFonts w:eastAsia="Times New Roman"/>
-          <w:color w:val="000000"/>
-          <w:sz w:val="24"/>
-          <w:szCs w:val="24"/>
-        </w:rPr>
-        <w:t xml:space="preserve"> </w:t>
-      </w:r>
-      <w:r>
-        <w:rPr>
-          <w:rFonts w:eastAsia="Times New Roman"/>
-          <w:color w:val="000000"/>
-          <w:sz w:val="24"/>
-          <w:szCs w:val="24"/>
-        </w:rPr>
-        <w:t>(pas sûr que ce soit le plus efficace niveau mémoire…)</w:t>
+        <w:t>Toutes les requêtes sont décrites dans les classes de ITI.DataAccessLibrary, les commentaires additionnels précisent au besoin les paramètres et la sortie. Vous pouvez choisir de charger en mémoire chaque table et d’effectuer toutes les opération dans la DAL</w:t>
+      </w:r>
+      <w:r>
+        <w:rPr>
+          <w:rFonts w:eastAsia="Times New Roman"/>
+          <w:color w:val="000000"/>
+          <w:sz w:val="24"/>
+          <w:szCs w:val="24"/>
+        </w:rPr>
+        <w:t xml:space="preserve"> (pas sûr que ce soit le plus efficace niveau mémoire…)</w:t>
       </w:r>
       <w:r>
         <w:rPr>
@@ -877,47 +762,7 @@
           <w:sz w:val="24"/>
           <w:szCs w:val="24"/>
         </w:rPr>
-        <w:t>’</w:t>
-      </w:r>
-      <w:proofErr w:type="spellStart"/>
-      <w:r>
-        <w:rPr>
-          <w:rFonts w:eastAsia="Times New Roman"/>
-          <w:color w:val="000000"/>
-          <w:sz w:val="24"/>
-          <w:szCs w:val="24"/>
-        </w:rPr>
-        <w:t>est</w:t>
-      </w:r>
-      <w:proofErr w:type="spellEnd"/>
-      <w:r>
-        <w:rPr>
-          <w:rFonts w:eastAsia="Times New Roman"/>
-          <w:color w:val="000000"/>
-          <w:sz w:val="24"/>
-          <w:szCs w:val="24"/>
-        </w:rPr>
-        <w:t xml:space="preserve"> s’exposer à des injections SQL. Penchez vous sur les requêtes préparés présente dans le package </w:t>
-      </w:r>
-      <w:proofErr w:type="spellStart"/>
-      <w:r>
-        <w:rPr>
-          <w:rFonts w:eastAsia="Times New Roman"/>
-          <w:color w:val="000000"/>
-          <w:sz w:val="24"/>
-          <w:szCs w:val="24"/>
-        </w:rPr>
-        <w:t>System.Data.SQLite</w:t>
-      </w:r>
-      <w:proofErr w:type="spellEnd"/>
-      <w:r>
-        <w:rPr>
-          <w:rFonts w:eastAsia="Times New Roman"/>
-          <w:color w:val="000000"/>
-          <w:sz w:val="24"/>
-          <w:szCs w:val="24"/>
-        </w:rPr>
-        <w:t xml:space="preserve"> utilisé.</w:t>
+        <w:t>’est s’exposer à des injections SQL. Penchez vous sur les requêtes préparés présente dans le package System.Data.SQLite utilisé.</w:t>
       </w:r>
     </w:p>
     <w:p>
@@ -963,6 +808,9 @@
         <w:t xml:space="preserve"> SQL</w:t>
       </w:r>
       <w:r>
+        <w:t>ite</w:t>
+      </w:r>
+      <w:r>
         <w:t>)</w:t>
       </w:r>
     </w:p>
@@ -1001,27 +849,7 @@
           <w:sz w:val="24"/>
           <w:szCs w:val="24"/>
         </w:rPr>
-        <w:t>Les navires (</w:t>
-      </w:r>
-      <w:proofErr w:type="spellStart"/>
-      <w:r>
-        <w:rPr>
-          <w:rFonts w:eastAsia="Times New Roman"/>
-          <w:color w:val="000000"/>
-          <w:sz w:val="24"/>
-          <w:szCs w:val="24"/>
-        </w:rPr>
-        <w:t>ContainerShip</w:t>
-      </w:r>
-      <w:proofErr w:type="spellEnd"/>
-      <w:r>
-        <w:rPr>
-          <w:rFonts w:eastAsia="Times New Roman"/>
-          <w:color w:val="000000"/>
-          <w:sz w:val="24"/>
-          <w:szCs w:val="24"/>
-        </w:rPr>
-        <w:t xml:space="preserve">) sont modélisés par </w:t>
+        <w:t xml:space="preserve">Les navires (ContainerShip) sont modélisés par </w:t>
       </w:r>
       <w:r>
         <w:rPr>
@@ -1070,7 +898,6 @@
         </w:rPr>
         <w:t xml:space="preserve">une </w:t>
       </w:r>
-      <w:proofErr w:type="spellStart"/>
       <w:r>
         <w:rPr>
           <w:rFonts w:eastAsia="Times New Roman"/>
@@ -1080,7 +907,6 @@
         </w:rPr>
         <w:t>Guid</w:t>
       </w:r>
-      <w:proofErr w:type="spellEnd"/>
       <w:r>
         <w:rPr>
           <w:rFonts w:eastAsia="Times New Roman"/>
@@ -1106,56 +932,16 @@
           <w:sz w:val="24"/>
           <w:szCs w:val="24"/>
         </w:rPr>
-        <w:t xml:space="preserve">(relation un à plusieurs depuis les ports), la date de départ et d’arrivée (Au format supporté par </w:t>
-      </w:r>
-      <w:proofErr w:type="spellStart"/>
-      <w:r>
-        <w:rPr>
-          <w:rFonts w:eastAsia="Times New Roman"/>
-          <w:color w:val="000000"/>
-          <w:sz w:val="24"/>
-          <w:szCs w:val="24"/>
-        </w:rPr>
-        <w:t>SQLlite</w:t>
-      </w:r>
-      <w:proofErr w:type="spellEnd"/>
-      <w:r>
-        <w:rPr>
-          <w:rFonts w:eastAsia="Times New Roman"/>
-          <w:color w:val="000000"/>
-          <w:sz w:val="24"/>
-          <w:szCs w:val="24"/>
-        </w:rPr>
-        <w:t xml:space="preserve">), du nombre de membre d’équipage, de la charge (en Tonnes) et la vitesse maximale du navire (en nœuds nautiques). Enfin 3 valeurs définissent le nombre de conteneur à bord. Par convention </w:t>
-      </w:r>
-      <w:r>
-        <w:rPr>
-          <w:rFonts w:eastAsia="Times New Roman"/>
-          <w:color w:val="000000"/>
-          <w:sz w:val="24"/>
-          <w:szCs w:val="24"/>
-        </w:rPr>
-        <w:t>la largeur (</w:t>
-      </w:r>
-      <w:proofErr w:type="spellStart"/>
-      <w:r>
-        <w:rPr>
-          <w:rFonts w:eastAsia="Times New Roman"/>
-          <w:color w:val="000000"/>
-          <w:sz w:val="24"/>
-          <w:szCs w:val="24"/>
-        </w:rPr>
-        <w:t>width</w:t>
-      </w:r>
-      <w:proofErr w:type="spellEnd"/>
-      <w:r>
-        <w:rPr>
-          <w:rFonts w:eastAsia="Times New Roman"/>
-          <w:color w:val="000000"/>
-          <w:sz w:val="24"/>
-          <w:szCs w:val="24"/>
-        </w:rPr>
-        <w:t xml:space="preserve">) </w:t>
+        <w:t xml:space="preserve">(relation un à plusieurs depuis les ports), la date de départ et d’arrivée (Au format supporté par SQLlite), du nombre de membre d’équipage, de la charge (en Tonnes) et la vitesse maximale du navire (en nœuds nautiques). Enfin 3 valeurs définissent le nombre de conteneur à bord. Par convention </w:t>
+      </w:r>
+      <w:r>
+        <w:rPr>
+          <w:rFonts w:eastAsia="Times New Roman"/>
+          <w:color w:val="000000"/>
+          <w:sz w:val="24"/>
+          <w:szCs w:val="24"/>
+        </w:rPr>
+        <w:t xml:space="preserve">la largeur (width) </w:t>
       </w:r>
       <w:r>
         <w:rPr>
@@ -1184,7 +970,6 @@
         </w:rPr>
         <w:t>, la hauteur (</w:t>
       </w:r>
-      <w:proofErr w:type="spellStart"/>
       <w:r>
         <w:rPr>
           <w:rFonts w:eastAsia="Times New Roman"/>
@@ -1194,7 +979,6 @@
         </w:rPr>
         <w:t>height</w:t>
       </w:r>
-      <w:proofErr w:type="spellEnd"/>
       <w:r>
         <w:rPr>
           <w:rFonts w:eastAsia="Times New Roman"/>
@@ -1220,27 +1004,7 @@
           <w:sz w:val="24"/>
           <w:szCs w:val="24"/>
         </w:rPr>
-        <w:t>et la longueur (</w:t>
-      </w:r>
-      <w:proofErr w:type="spellStart"/>
-      <w:r>
-        <w:rPr>
-          <w:rFonts w:eastAsia="Times New Roman"/>
-          <w:color w:val="000000"/>
-          <w:sz w:val="24"/>
-          <w:szCs w:val="24"/>
-        </w:rPr>
-        <w:t>length</w:t>
-      </w:r>
-      <w:proofErr w:type="spellEnd"/>
-      <w:r>
-        <w:rPr>
-          <w:rFonts w:eastAsia="Times New Roman"/>
-          <w:color w:val="000000"/>
-          <w:sz w:val="24"/>
-          <w:szCs w:val="24"/>
-        </w:rPr>
-        <w:t>) comme axe Z.</w:t>
+        <w:t>et la longueur (length) comme axe Z.</w:t>
       </w:r>
     </w:p>
     <w:p>
@@ -1262,7 +1026,7 @@
           <w:szCs w:val="24"/>
         </w:rPr>
         <w:drawing>
-          <wp:inline distT="0" distB="0" distL="0" distR="0">
+          <wp:inline distT="0" distB="0" distL="0" distR="0" wp14:anchorId="0108BC81" wp14:editId="47344AAC">
             <wp:extent cx="4305300" cy="2815552"/>
             <wp:effectExtent l="0" t="0" r="0" b="0"/>
             <wp:docPr id="2" name="Image 2"/>
@@ -1327,47 +1091,7 @@
           <w:sz w:val="24"/>
           <w:szCs w:val="24"/>
         </w:rPr>
-        <w:t>Les conteneurs (Container) sont modélisés par un id, un code de référence (</w:t>
-      </w:r>
-      <w:proofErr w:type="spellStart"/>
-      <w:r>
-        <w:rPr>
-          <w:rFonts w:eastAsia="Times New Roman"/>
-          <w:color w:val="000000"/>
-          <w:sz w:val="24"/>
-          <w:szCs w:val="24"/>
-        </w:rPr>
-        <w:t>Guid</w:t>
-      </w:r>
-      <w:proofErr w:type="spellEnd"/>
-      <w:r>
-        <w:rPr>
-          <w:rFonts w:eastAsia="Times New Roman"/>
-          <w:color w:val="000000"/>
-          <w:sz w:val="24"/>
-          <w:szCs w:val="24"/>
-        </w:rPr>
-        <w:t>), un contenu, le navire qui les transporte (relation un à plusieurs depuis les navires), l’origine et la destination (relation un à plusieurs depuis les ports), si le conteneur à un toit ouvert (il est donc forcément au sommet des piles), sa masse à vide, sa charge maximale et enfin sa position dans le navire (</w:t>
-      </w:r>
-      <w:proofErr w:type="spellStart"/>
-      <w:r>
-        <w:rPr>
-          <w:rFonts w:eastAsia="Times New Roman"/>
-          <w:color w:val="000000"/>
-          <w:sz w:val="24"/>
-          <w:szCs w:val="24"/>
-        </w:rPr>
-        <w:t>cf</w:t>
-      </w:r>
-      <w:proofErr w:type="spellEnd"/>
-      <w:r>
-        <w:rPr>
-          <w:rFonts w:eastAsia="Times New Roman"/>
-          <w:color w:val="000000"/>
-          <w:sz w:val="24"/>
-          <w:szCs w:val="24"/>
-        </w:rPr>
-        <w:t> : convention plus haut).</w:t>
+        <w:t>Les conteneurs (Container) sont modélisés par un id, un code de référence (Guid), un contenu, le navire qui les transporte (relation un à plusieurs depuis les navires), l’origine et la destination (relation un à plusieurs depuis les ports), si le conteneur à un toit ouvert (il est donc forcément au sommet des piles), sa masse à vide, sa charge maximale et enfin sa position dans le navire (cf : convention plus haut).</w:t>
       </w:r>
     </w:p>
     <w:p>
@@ -1377,7 +1101,7 @@
         </w:rPr>
         <w:lastRenderedPageBreak/>
         <w:drawing>
-          <wp:inline distT="0" distB="0" distL="0" distR="0">
+          <wp:inline distT="0" distB="0" distL="0" distR="0" wp14:anchorId="3C218FF6" wp14:editId="6E9CAFC0">
             <wp:extent cx="5760720" cy="5078730"/>
             <wp:effectExtent l="0" t="0" r="0" b="0"/>
             <wp:docPr id="4" name="Image 4"/>
@@ -1500,9 +1224,107 @@
       <w:pPr>
         <w:pStyle w:val="Paragraphedeliste"/>
         <w:numPr>
+          <w:ilvl w:val="0"/>
+          <w:numId w:val="4"/>
+        </w:numPr>
+      </w:pPr>
+      <w:bookmarkStart w:id="0" w:name="_GoBack"/>
+      <w:bookmarkEnd w:id="0"/>
+      <w:r>
+        <w:t>Bateaux</w:t>
+      </w:r>
+    </w:p>
+    <w:p>
+      <w:pPr>
+        <w:pStyle w:val="Paragraphedeliste"/>
+        <w:numPr>
           <w:ilvl w:val="1"/>
           <w:numId w:val="4"/>
         </w:numPr>
+      </w:pPr>
+      <w:r>
+        <w:t>On peut créer un bateau</w:t>
+      </w:r>
+    </w:p>
+    <w:p>
+      <w:pPr>
+        <w:pStyle w:val="Paragraphedeliste"/>
+        <w:numPr>
+          <w:ilvl w:val="1"/>
+          <w:numId w:val="4"/>
+        </w:numPr>
+      </w:pPr>
+      <w:r>
+        <w:t>On peut supprimer un bateau</w:t>
+      </w:r>
+    </w:p>
+    <w:p>
+      <w:pPr>
+        <w:pStyle w:val="Paragraphedeliste"/>
+        <w:numPr>
+          <w:ilvl w:val="1"/>
+          <w:numId w:val="4"/>
+        </w:numPr>
+      </w:pPr>
+      <w:r>
+        <w:t>On peut récupérer tous les bateaux</w:t>
+      </w:r>
+    </w:p>
+    <w:p>
+      <w:pPr>
+        <w:pStyle w:val="Paragraphedeliste"/>
+        <w:numPr>
+          <w:ilvl w:val="1"/>
+          <w:numId w:val="4"/>
+        </w:numPr>
+      </w:pPr>
+      <w:r>
+        <w:t>On peut récupérer tous les bateaux triés par équipage</w:t>
+      </w:r>
+    </w:p>
+    <w:p>
+      <w:pPr>
+        <w:pStyle w:val="Paragraphedeliste"/>
+        <w:numPr>
+          <w:ilvl w:val="1"/>
+          <w:numId w:val="4"/>
+        </w:numPr>
+      </w:pPr>
+      <w:r>
+        <w:t>On peut récupérer tous les bateaux triés par date de départ</w:t>
+      </w:r>
+    </w:p>
+    <w:p>
+      <w:pPr>
+        <w:pStyle w:val="Paragraphedeliste"/>
+        <w:numPr>
+          <w:ilvl w:val="1"/>
+          <w:numId w:val="4"/>
+        </w:numPr>
+      </w:pPr>
+      <w:r>
+        <w:t>On peut récupérer tous les bateaux triés par capacité</w:t>
+      </w:r>
+    </w:p>
+    <w:p>
+      <w:pPr>
+        <w:pStyle w:val="Paragraphedeliste"/>
+        <w:numPr>
+          <w:ilvl w:val="1"/>
+          <w:numId w:val="4"/>
+        </w:numPr>
+      </w:pPr>
+      <w:r>
+        <w:t>On peut récupérer tous les bateaux qui sont vides</w:t>
+      </w:r>
+    </w:p>
+    <w:p>
+      <w:pPr>
+        <w:pStyle w:val="Paragraphedeliste"/>
+        <w:numPr>
+          <w:ilvl w:val="1"/>
+          <w:numId w:val="4"/>
+        </w:numPr>
         <w:rPr>
           <w:highlight w:val="yellow"/>
         </w:rPr>
@@ -1511,13 +1333,37 @@
         <w:rPr>
           <w:highlight w:val="yellow"/>
         </w:rPr>
-        <w:t>On peut</w:t>
-      </w:r>
-      <w:r>
-        <w:rPr>
-          <w:highlight w:val="yellow"/>
-        </w:rPr>
-        <w:t xml:space="preserve"> connaitre le nombre de port par pays</w:t>
+        <w:t>On peut récupérer tous les bateaux qui transportent un contenu spécifique</w:t>
+      </w:r>
+    </w:p>
+    <w:p>
+      <w:pPr>
+        <w:pStyle w:val="Paragraphedeliste"/>
+        <w:numPr>
+          <w:ilvl w:val="1"/>
+          <w:numId w:val="4"/>
+        </w:numPr>
+      </w:pPr>
+      <w:r>
+        <w:t xml:space="preserve">On peut récupérer une synthèse </w:t>
+      </w:r>
+      <w:r>
+        <w:t>des</w:t>
+      </w:r>
+      <w:r>
+        <w:t xml:space="preserve"> navire</w:t>
+      </w:r>
+      <w:r>
+        <w:t>s</w:t>
+      </w:r>
+      <w:r>
+        <w:t xml:space="preserve"> (total de conteneur transporté et masse total de marchandise à </w:t>
+      </w:r>
+      <w:r>
+        <w:t>bord</w:t>
+      </w:r>
+      <w:r>
+        <w:t>)</w:t>
       </w:r>
     </w:p>
     <w:p>
@@ -1529,7 +1375,8 @@
         </w:numPr>
       </w:pPr>
       <w:r>
-        <w:t>Bateaux</w:t>
+        <w:lastRenderedPageBreak/>
+        <w:t>Conteneurs</w:t>
       </w:r>
     </w:p>
     <w:p>
@@ -1541,7 +1388,10 @@
         </w:numPr>
       </w:pPr>
       <w:r>
-        <w:t>On peut créer un bateau</w:t>
+        <w:t xml:space="preserve">On peut récupérer </w:t>
+      </w:r>
+      <w:r>
+        <w:t>tous les conteneurs</w:t>
       </w:r>
     </w:p>
     <w:p>
@@ -1553,7 +1403,7 @@
         </w:numPr>
       </w:pPr>
       <w:r>
-        <w:t>On peut supprimer un bateau</w:t>
+        <w:t>On peut récupérer la liste des conteneurs d'un navire spécifique</w:t>
       </w:r>
     </w:p>
     <w:p>
@@ -1565,118 +1415,53 @@
         </w:numPr>
       </w:pPr>
       <w:r>
-        <w:t>On peut récupérer tous les bateaux</w:t>
-      </w:r>
-    </w:p>
-    <w:p>
-      <w:pPr>
-        <w:pStyle w:val="Paragraphedeliste"/>
-        <w:numPr>
-          <w:ilvl w:val="1"/>
-          <w:numId w:val="4"/>
-        </w:numPr>
-      </w:pPr>
-      <w:r>
-        <w:t>On peut récupérer tous les bateaux triés par équipage</w:t>
-      </w:r>
-    </w:p>
-    <w:p>
-      <w:pPr>
-        <w:pStyle w:val="Paragraphedeliste"/>
-        <w:numPr>
-          <w:ilvl w:val="1"/>
-          <w:numId w:val="4"/>
-        </w:numPr>
-      </w:pPr>
-      <w:r>
-        <w:t>On peut récupérer tou</w:t>
-      </w:r>
-      <w:bookmarkStart w:id="0" w:name="_GoBack"/>
-      <w:bookmarkEnd w:id="0"/>
-      <w:r>
-        <w:t>s les bateaux triés par date de départ</w:t>
-      </w:r>
-    </w:p>
-    <w:p>
-      <w:pPr>
-        <w:pStyle w:val="Paragraphedeliste"/>
-        <w:numPr>
-          <w:ilvl w:val="1"/>
-          <w:numId w:val="4"/>
-        </w:numPr>
-      </w:pPr>
-      <w:r>
-        <w:t>On peut récupérer tous les bateaux triés par capacité</w:t>
-      </w:r>
-    </w:p>
-    <w:p>
-      <w:pPr>
-        <w:pStyle w:val="Paragraphedeliste"/>
-        <w:numPr>
-          <w:ilvl w:val="1"/>
-          <w:numId w:val="4"/>
-        </w:numPr>
-      </w:pPr>
-      <w:r>
-        <w:t>On peut récupérer tous les bateaux qui sont vides</w:t>
-      </w:r>
-    </w:p>
-    <w:p>
-      <w:pPr>
-        <w:pStyle w:val="Paragraphedeliste"/>
-        <w:numPr>
-          <w:ilvl w:val="1"/>
-          <w:numId w:val="4"/>
-        </w:numPr>
+        <w:t>On peut récupérer</w:t>
+      </w:r>
+      <w:r>
+        <w:t xml:space="preserve"> une </w:t>
+      </w:r>
+      <w:r>
+        <w:t xml:space="preserve">synthèse </w:t>
+      </w:r>
+      <w:r>
+        <w:t>des marchandises</w:t>
+      </w:r>
+      <w:r>
+        <w:t xml:space="preserve"> mondiales</w:t>
+      </w:r>
+      <w:r>
+        <w:t>, du poid</w:t>
+      </w:r>
+      <w:r>
+        <w:t>s</w:t>
+      </w:r>
+      <w:r>
+        <w:t xml:space="preserve"> </w:t>
+      </w:r>
+      <w:r>
+        <w:t>total</w:t>
+      </w:r>
+      <w:r>
+        <w:t xml:space="preserve"> transporté et du nombre de conteneur</w:t>
+      </w:r>
+      <w:r>
+        <w:t xml:space="preserve"> (par ordre de poids</w:t>
+      </w:r>
+      <w:r>
+        <w:t xml:space="preserve"> ascendant</w:t>
+      </w:r>
+      <w:r>
+        <w:t>)</w:t>
+      </w:r>
+    </w:p>
+    <w:p>
+      <w:r>
+        <w:t xml:space="preserve">Il y a </w:t>
+      </w:r>
+      <w:r>
         <w:rPr>
           <w:highlight w:val="yellow"/>
         </w:rPr>
-      </w:pPr>
-      <w:r>
-        <w:rPr>
-          <w:highlight w:val="yellow"/>
-        </w:rPr>
-        <w:t>On peut récupérer tous les bateaux qui transportent un contenu spécifique</w:t>
-      </w:r>
-    </w:p>
-    <w:p>
-      <w:pPr>
-        <w:pStyle w:val="Paragraphedeliste"/>
-        <w:numPr>
-          <w:ilvl w:val="0"/>
-          <w:numId w:val="4"/>
-        </w:numPr>
-        <w:rPr>
-          <w:highlight w:val="yellow"/>
-        </w:rPr>
-      </w:pPr>
-      <w:r>
-        <w:rPr>
-          <w:highlight w:val="yellow"/>
-        </w:rPr>
-        <w:t>Conteneurs</w:t>
-      </w:r>
-    </w:p>
-    <w:p>
-      <w:pPr>
-        <w:pStyle w:val="Paragraphedeliste"/>
-        <w:numPr>
-          <w:ilvl w:val="1"/>
-          <w:numId w:val="4"/>
-        </w:numPr>
-        <w:rPr>
-          <w:highlight w:val="yellow"/>
-        </w:rPr>
-      </w:pPr>
-    </w:p>
-    <w:p>
-      <w:r>
-        <w:t xml:space="preserve">Il y a </w:t>
-      </w:r>
-      <w:r>
-        <w:rPr>
-          <w:highlight w:val="yellow"/>
-        </w:rPr>
         <w:t>N</w:t>
       </w:r>
       <w:r>
@@ -1689,7 +1474,7 @@
           <w:noProof/>
         </w:rPr>
         <w:drawing>
-          <wp:inline distT="0" distB="0" distL="0" distR="0" wp14:anchorId="0E8FD33B" wp14:editId="2E5AF304">
+          <wp:inline distT="0" distB="0" distL="0" distR="0" wp14:anchorId="0C0F3B5C" wp14:editId="3F64ED66">
             <wp:extent cx="2724150" cy="1619250"/>
             <wp:effectExtent l="0" t="0" r="0" b="0"/>
             <wp:docPr id="6" name="Image 6"/>
@@ -1853,7 +1638,7 @@
         <w:lang w:eastAsia="fr-FR"/>
       </w:rPr>
       <w:drawing>
-        <wp:anchor distT="0" distB="0" distL="114300" distR="114300" simplePos="0" relativeHeight="251674624" behindDoc="0" locked="0" layoutInCell="1" allowOverlap="1">
+        <wp:anchor distT="0" distB="0" distL="114300" distR="114300" simplePos="0" relativeHeight="251674624" behindDoc="0" locked="0" layoutInCell="1" allowOverlap="1" wp14:anchorId="78067971" wp14:editId="2B6DEF45">
           <wp:simplePos x="0" y="0"/>
           <wp:positionH relativeFrom="margin">
             <wp:posOffset>2307213</wp:posOffset>
@@ -1919,7 +1704,7 @@
         <w:sz w:val="24"/>
         <w:lang w:val="en-US"/>
       </w:rPr>
-      <w:pict>
+      <w:pict w14:anchorId="3380F06D">
         <v:shapetype id="_x0000_t7" coordsize="21600,21600" o:spt="7" adj="5400" path="m@0,l,21600@1,21600,21600,xe">
           <v:stroke joinstyle="miter"/>
           <v:formulas>
@@ -1986,7 +1771,7 @@
                     <w:sz w:val="16"/>
                     <w:szCs w:val="16"/>
                   </w:rPr>
-                  <w:t>27/01/2020</w:t>
+                  <w:t>02/02/2020</w:t>
                 </w:r>
                 <w:r>
                   <w:rPr>
@@ -2036,18 +1821,8 @@
                         <w:sz w:val="16"/>
                         <w:szCs w:val="16"/>
                       </w:rPr>
-                      <w:t xml:space="preserve"> </w:t>
+                      <w:t xml:space="preserve"> Raquillet</w:t>
                     </w:r>
-                    <w:proofErr w:type="spellStart"/>
-                    <w:r>
-                      <w:rPr>
-                        <w:rFonts w:ascii="Conduit ITC Light" w:hAnsi="Conduit ITC Light"/>
-                        <w:sz w:val="16"/>
-                        <w:szCs w:val="16"/>
-                      </w:rPr>
-                      <w:t>Raquillet</w:t>
-                    </w:r>
-                    <w:proofErr w:type="spellEnd"/>
                   </w:sdtContent>
                 </w:sdt>
               </w:p>
@@ -2064,7 +1839,7 @@
         <w:sz w:val="24"/>
         <w:lang w:val="en-US"/>
       </w:rPr>
-      <w:pict>
+      <w:pict w14:anchorId="74944E93">
         <v:shape id="Parallélogramme 20" o:spid="_x0000_s2049" type="#_x0000_t7" style="position:absolute;left:0;text-align:left;margin-left:411.15pt;margin-top:-28.9pt;width:129.5pt;height:51pt;z-index:-251653120;visibility:visible;mso-position-horizontal-relative:text;mso-position-vertical-relative:text;mso-width-relative:margin;mso-height-relative:margin;v-text-anchor:middle" adj="2127" fillcolor="#2c2c2c" stroked="f" strokeweight="2pt">
           <v:textbox>
             <w:txbxContent>
@@ -2125,17 +1900,33 @@
                   </w:rPr>
                   <w:t>/</w:t>
                 </w:r>
-                <w:fldSimple w:instr="NUMPAGES  \* Arabic  \* MERGEFORMAT">
-                  <w:r>
-                    <w:rPr>
-                      <w:rFonts w:ascii="Conduit ITC Light" w:hAnsi="Conduit ITC Light"/>
-                      <w:b/>
-                      <w:noProof/>
-                      <w:sz w:val="24"/>
-                    </w:rPr>
-                    <w:t>3</w:t>
-                  </w:r>
-                </w:fldSimple>
+                <w:r>
+                  <w:fldChar w:fldCharType="begin"/>
+                </w:r>
+                <w:r>
+                  <w:instrText>NUMPAGES  \* Arabic  \* MERGEFORMAT</w:instrText>
+                </w:r>
+                <w:r>
+                  <w:fldChar w:fldCharType="separate"/>
+                </w:r>
+                <w:r>
+                  <w:rPr>
+                    <w:rFonts w:ascii="Conduit ITC Light" w:hAnsi="Conduit ITC Light"/>
+                    <w:b/>
+                    <w:noProof/>
+                    <w:sz w:val="24"/>
+                  </w:rPr>
+                  <w:t>3</w:t>
+                </w:r>
+                <w:r>
+                  <w:rPr>
+                    <w:rFonts w:ascii="Conduit ITC Light" w:hAnsi="Conduit ITC Light"/>
+                    <w:b/>
+                    <w:noProof/>
+                    <w:sz w:val="24"/>
+                  </w:rPr>
+                  <w:fldChar w:fldCharType="end"/>
+                </w:r>
               </w:p>
             </w:txbxContent>
           </v:textbox>
@@ -2161,7 +1952,7 @@
         <w:lang w:eastAsia="fr-FR"/>
       </w:rPr>
       <w:drawing>
-        <wp:anchor distT="0" distB="0" distL="114300" distR="114300" simplePos="0" relativeHeight="251672576" behindDoc="0" locked="0" layoutInCell="1" allowOverlap="1">
+        <wp:anchor distT="0" distB="0" distL="114300" distR="114300" simplePos="0" relativeHeight="251672576" behindDoc="0" locked="0" layoutInCell="1" allowOverlap="1" wp14:anchorId="78975A74" wp14:editId="61761A7C">
           <wp:simplePos x="0" y="0"/>
           <wp:positionH relativeFrom="column">
             <wp:posOffset>5324608</wp:posOffset>
@@ -2256,21 +2047,12 @@
         <w:color w:val="464B4C"/>
       </w:rPr>
     </w:pPr>
-    <w:proofErr w:type="spellStart"/>
     <w:r>
       <w:rPr>
         <w:rFonts w:ascii="Conduit ITC Light" w:hAnsi="Conduit ITC Light"/>
         <w:color w:val="464B4C"/>
       </w:rPr>
-      <w:t>Intech</w:t>
-    </w:r>
-    <w:proofErr w:type="spellEnd"/>
-    <w:r>
-      <w:rPr>
-        <w:rFonts w:ascii="Conduit ITC Light" w:hAnsi="Conduit ITC Light"/>
-        <w:color w:val="464B4C"/>
-      </w:rPr>
-      <w:t xml:space="preserve">’ Info - </w:t>
+      <w:t xml:space="preserve">Intech’ Info - </w:t>
     </w:r>
     <w:sdt>
       <w:sdtPr>
@@ -2779,7 +2561,7 @@
       </w:pPr>
     </w:pPrDefault>
   </w:docDefaults>
-  <w:latentStyles w:defLockedState="0" w:defUIPriority="99" w:defSemiHidden="0" w:defUnhideWhenUsed="0" w:defQFormat="0" w:count="375">
+  <w:latentStyles w:defLockedState="0" w:defUIPriority="99" w:defSemiHidden="0" w:defUnhideWhenUsed="0" w:defQFormat="0" w:count="376">
     <w:lsdException w:name="Normal" w:uiPriority="0" w:qFormat="1"/>
     <w:lsdException w:name="heading 1" w:uiPriority="9" w:qFormat="1"/>
     <w:lsdException w:name="heading 2" w:semiHidden="1" w:uiPriority="9" w:unhideWhenUsed="1" w:qFormat="1"/>
@@ -2885,7 +2667,6 @@
     <w:lsdException w:name="HTML Sample" w:semiHidden="1" w:unhideWhenUsed="1"/>
     <w:lsdException w:name="HTML Typewriter" w:semiHidden="1" w:unhideWhenUsed="1"/>
     <w:lsdException w:name="HTML Variable" w:semiHidden="1" w:unhideWhenUsed="1"/>
-    <w:lsdException w:name="Normal Table" w:semiHidden="1" w:unhideWhenUsed="1"/>
     <w:lsdException w:name="annotation subject" w:semiHidden="1" w:unhideWhenUsed="1"/>
     <w:lsdException w:name="No List" w:semiHidden="1" w:unhideWhenUsed="1"/>
     <w:lsdException w:name="Outline List 1" w:semiHidden="1" w:unhideWhenUsed="1"/>
@@ -2932,10 +2713,8 @@
     <w:lsdException w:name="Table Subtle 2" w:semiHidden="1" w:unhideWhenUsed="1"/>
     <w:lsdException w:name="Table Web 1" w:semiHidden="1" w:unhideWhenUsed="1"/>
     <w:lsdException w:name="Table Web 2" w:semiHidden="1" w:unhideWhenUsed="1"/>
-    <w:lsdException w:name="Table Web 3" w:semiHidden="1" w:unhideWhenUsed="1"/>
     <w:lsdException w:name="Balloon Text" w:semiHidden="1" w:unhideWhenUsed="1"/>
     <w:lsdException w:name="Table Grid" w:uiPriority="59"/>
-    <w:lsdException w:name="Table Theme" w:semiHidden="1" w:unhideWhenUsed="1"/>
     <w:lsdException w:name="Placeholder Text" w:semiHidden="1"/>
     <w:lsdException w:name="No Spacing" w:uiPriority="1" w:qFormat="1"/>
     <w:lsdException w:name="Light Shading" w:uiPriority="60"/>
@@ -3155,6 +2934,7 @@
     <w:lsdException w:name="Smart Hyperlink" w:semiHidden="1" w:unhideWhenUsed="1"/>
     <w:lsdException w:name="Hashtag" w:semiHidden="1" w:unhideWhenUsed="1"/>
     <w:lsdException w:name="Unresolved Mention" w:semiHidden="1" w:unhideWhenUsed="1"/>
+    <w:lsdException w:name="Smart Link" w:semiHidden="1" w:unhideWhenUsed="1"/>
   </w:latentStyles>
   <w:style w:type="paragraph" w:default="1" w:styleId="Normal">
     <w:name w:val="Normal"/>
@@ -3960,7 +3740,7 @@
     <w:charset w:val="00"/>
     <w:family w:val="swiss"/>
     <w:pitch w:val="variable"/>
-    <w:sig w:usb0="E4002EFF" w:usb1="C000247B" w:usb2="00000009" w:usb3="00000000" w:csb0="000001FF" w:csb1="00000000"/>
+    <w:sig w:usb0="E0002EFF" w:usb1="C000247B" w:usb2="00000009" w:usb3="00000000" w:csb0="000001FF" w:csb1="00000000"/>
   </w:font>
   <w:font w:name="Conduit ITC">
     <w:altName w:val="Franklin Gothic Medium Cond"/>
@@ -3996,7 +3776,7 @@
     <w:charset w:val="00"/>
     <w:family w:val="swiss"/>
     <w:pitch w:val="variable"/>
-    <w:sig w:usb0="E4002EFF" w:usb1="C000247B" w:usb2="00000009" w:usb3="00000000" w:csb0="000001FF" w:csb1="00000000"/>
+    <w:sig w:usb0="E0002AFF" w:usb1="C000247B" w:usb2="00000009" w:usb3="00000000" w:csb0="000001FF" w:csb1="00000000"/>
   </w:font>
 </w:fonts>
 </file>
@@ -4017,6 +3797,7 @@
     <w:rsid w:val="001264A9"/>
     <w:rsid w:val="00371A02"/>
     <w:rsid w:val="00481F1A"/>
+    <w:rsid w:val="00496A80"/>
     <w:rsid w:val="004D0310"/>
     <w:rsid w:val="00553286"/>
     <w:rsid w:val="006C239E"/>
@@ -4075,7 +3856,7 @@
       </w:pPr>
     </w:pPrDefault>
   </w:docDefaults>
-  <w:latentStyles w:defLockedState="0" w:defUIPriority="99" w:defSemiHidden="0" w:defUnhideWhenUsed="0" w:defQFormat="0" w:count="375">
+  <w:latentStyles w:defLockedState="0" w:defUIPriority="99" w:defSemiHidden="0" w:defUnhideWhenUsed="0" w:defQFormat="0" w:count="376">
     <w:lsdException w:name="Normal" w:uiPriority="0" w:qFormat="1"/>
     <w:lsdException w:name="heading 1" w:uiPriority="9" w:qFormat="1"/>
     <w:lsdException w:name="heading 2" w:semiHidden="1" w:uiPriority="9" w:unhideWhenUsed="1" w:qFormat="1"/>
@@ -4181,7 +3962,6 @@
     <w:lsdException w:name="HTML Sample" w:semiHidden="1" w:unhideWhenUsed="1"/>
     <w:lsdException w:name="HTML Typewriter" w:semiHidden="1" w:unhideWhenUsed="1"/>
     <w:lsdException w:name="HTML Variable" w:semiHidden="1" w:unhideWhenUsed="1"/>
-    <w:lsdException w:name="Normal Table" w:semiHidden="1" w:unhideWhenUsed="1"/>
     <w:lsdException w:name="annotation subject" w:semiHidden="1" w:unhideWhenUsed="1"/>
     <w:lsdException w:name="No List" w:semiHidden="1" w:unhideWhenUsed="1"/>
     <w:lsdException w:name="Outline List 1" w:semiHidden="1" w:unhideWhenUsed="1"/>
@@ -4228,10 +4008,8 @@
     <w:lsdException w:name="Table Subtle 2" w:semiHidden="1" w:unhideWhenUsed="1"/>
     <w:lsdException w:name="Table Web 1" w:semiHidden="1" w:unhideWhenUsed="1"/>
     <w:lsdException w:name="Table Web 2" w:semiHidden="1" w:unhideWhenUsed="1"/>
-    <w:lsdException w:name="Table Web 3" w:semiHidden="1" w:unhideWhenUsed="1"/>
     <w:lsdException w:name="Balloon Text" w:semiHidden="1" w:unhideWhenUsed="1"/>
     <w:lsdException w:name="Table Grid" w:uiPriority="59"/>
-    <w:lsdException w:name="Table Theme" w:semiHidden="1" w:unhideWhenUsed="1"/>
     <w:lsdException w:name="Placeholder Text" w:semiHidden="1"/>
     <w:lsdException w:name="No Spacing" w:uiPriority="1" w:qFormat="1"/>
     <w:lsdException w:name="Light Shading" w:uiPriority="60"/>
@@ -4451,6 +4229,7 @@
     <w:lsdException w:name="Smart Hyperlink" w:semiHidden="1" w:unhideWhenUsed="1"/>
     <w:lsdException w:name="Hashtag" w:semiHidden="1" w:unhideWhenUsed="1"/>
     <w:lsdException w:name="Unresolved Mention" w:semiHidden="1" w:unhideWhenUsed="1"/>
+    <w:lsdException w:name="Smart Link" w:semiHidden="1" w:unhideWhenUsed="1"/>
   </w:latentStyles>
   <w:style w:type="paragraph" w:default="1" w:styleId="Normal">
     <w:name w:val="Normal"/>
@@ -4745,7 +4524,7 @@
 </file>
 
 <file path=customXml/itemProps1.xml><?xml version="1.0" encoding="utf-8"?>
-<ds:datastoreItem xmlns:ds="http://schemas.openxmlformats.org/officeDocument/2006/customXml" ds:itemID="{8473CC59-3241-441F-B3DC-B82D23152911}">
+<ds:datastoreItem xmlns:ds="http://schemas.openxmlformats.org/officeDocument/2006/customXml" ds:itemID="{237A053A-68F5-466B-B7AB-CF327DCE6EFC}">
   <ds:schemaRefs>
     <ds:schemaRef ds:uri="http://schemas.openxmlformats.org/officeDocument/2006/bibliography"/>
   </ds:schemaRefs>

</xml_diff>

<commit_message>
Create test for Delete ; fix few errors ; edit final document
</commit_message>
<xml_diff>
--- a/Correction/ITI-DataAccessLibrary.docx
+++ b/Correction/ITI-DataAccessLibrary.docx
@@ -340,7 +340,13 @@
         <w:t>s</w:t>
       </w:r>
       <w:r>
-        <w:t xml:space="preserve"> aux navires qui passent par les ports de destination et à empiler les conteneur dans le bon ordre. Rien de tel qu’une base de données relationnelle pour gérer tout ça !</w:t>
+        <w:t xml:space="preserve"> aux navires qui passent par les ports de destination et à empiler les conteneur</w:t>
+      </w:r>
+      <w:r>
+        <w:t>s</w:t>
+      </w:r>
+      <w:r>
+        <w:t xml:space="preserve"> dans le bon ordre. Rien de tel qu’une base de données relationnelle pour gérer tout ça !</w:t>
       </w:r>
     </w:p>
     <w:p>
@@ -484,10 +490,10 @@
         </w:rPr>
         <w:lastRenderedPageBreak/>
         <w:drawing>
-          <wp:inline distT="0" distB="0" distL="0" distR="0" wp14:anchorId="37EE60A2" wp14:editId="4EFDFE11">
-            <wp:extent cx="2724150" cy="1619250"/>
-            <wp:effectExtent l="0" t="0" r="0" b="0"/>
-            <wp:docPr id="5" name="Image 5"/>
+          <wp:inline distT="0" distB="0" distL="0" distR="0" wp14:anchorId="5505000F" wp14:editId="3BE02979">
+            <wp:extent cx="4229100" cy="3838575"/>
+            <wp:effectExtent l="0" t="0" r="0" b="9525"/>
+            <wp:docPr id="8" name="Image 8"/>
             <wp:cNvGraphicFramePr>
               <a:graphicFrameLocks xmlns:a="http://schemas.openxmlformats.org/drawingml/2006/main" noChangeAspect="1"/>
             </wp:cNvGraphicFramePr>
@@ -507,7 +513,7 @@
                   <pic:spPr>
                     <a:xfrm>
                       <a:off x="0" y="0"/>
-                      <a:ext cx="2724150" cy="1619250"/>
+                      <a:ext cx="4229100" cy="3838575"/>
                     </a:xfrm>
                     <a:prstGeom prst="rect">
                       <a:avLst/>
@@ -671,7 +677,25 @@
           <w:sz w:val="24"/>
           <w:szCs w:val="24"/>
         </w:rPr>
-        <w:t>Toutes les requêtes sont décrites dans les classes de ITI.DataAccessLibrary, les commentaires additionnels précisent au besoin les paramètres et la sortie. Vous pouvez choisir de charger en mémoire chaque table et d’effectuer toutes les opération dans la DAL</w:t>
+        <w:t xml:space="preserve">Toutes les requêtes sont décrites dans les classes de ITI.DataAccessLibrary, les commentaires additionnels précisent au besoin les paramètres et la sortie. Vous pouvez choisir de charger en mémoire chaque table et d’effectuer </w:t>
+      </w:r>
+      <w:r>
+        <w:rPr>
+          <w:rFonts w:eastAsia="Times New Roman"/>
+          <w:color w:val="000000"/>
+          <w:sz w:val="24"/>
+          <w:szCs w:val="24"/>
+        </w:rPr>
+        <w:t>toutes les opérations</w:t>
+      </w:r>
+      <w:r>
+        <w:rPr>
+          <w:rFonts w:eastAsia="Times New Roman"/>
+          <w:color w:val="000000"/>
+          <w:sz w:val="24"/>
+          <w:szCs w:val="24"/>
+        </w:rPr>
+        <w:t xml:space="preserve"> dans la DAL</w:t>
       </w:r>
       <w:r>
         <w:rPr>
@@ -753,16 +777,34 @@
           <w:sz w:val="24"/>
           <w:szCs w:val="24"/>
         </w:rPr>
-        <w:t>c</w:t>
-      </w:r>
-      <w:r>
-        <w:rPr>
-          <w:rFonts w:eastAsia="Times New Roman"/>
-          <w:color w:val="000000"/>
-          <w:sz w:val="24"/>
-          <w:szCs w:val="24"/>
-        </w:rPr>
-        <w:t>’est s’exposer à des injections SQL. Penchez vous sur les requêtes préparés présente dans le package System.Data.SQLite utilisé.</w:t>
+        <w:t>s</w:t>
+      </w:r>
+      <w:r>
+        <w:rPr>
+          <w:rFonts w:eastAsia="Times New Roman"/>
+          <w:color w:val="000000"/>
+          <w:sz w:val="24"/>
+          <w:szCs w:val="24"/>
+        </w:rPr>
+        <w:t xml:space="preserve">’est s’exposer à des injections SQL. </w:t>
+      </w:r>
+      <w:r>
+        <w:rPr>
+          <w:rFonts w:eastAsia="Times New Roman"/>
+          <w:color w:val="000000"/>
+          <w:sz w:val="24"/>
+          <w:szCs w:val="24"/>
+        </w:rPr>
+        <w:t>Penchez-vous</w:t>
+      </w:r>
+      <w:r>
+        <w:rPr>
+          <w:rFonts w:eastAsia="Times New Roman"/>
+          <w:color w:val="000000"/>
+          <w:sz w:val="24"/>
+          <w:szCs w:val="24"/>
+        </w:rPr>
+        <w:t xml:space="preserve"> sur les requêtes préparés présente dans le package System.Data.SQLite utilisé.</w:t>
       </w:r>
     </w:p>
     <w:p>
@@ -796,7 +838,19 @@
         <w:t>données</w:t>
       </w:r>
       <w:r>
-        <w:t>, le choix s’est porté sur SQLite, une version allégé et portable de SQL. La base modélise 3 table liées entre elles. A chaque exécution des tests elle est regénéré de manière aléatoire et cohérente. Inutile donc de se baser sur son contenu. (</w:t>
+        <w:t xml:space="preserve">, le choix s’est porté sur SQLite, </w:t>
+      </w:r>
+      <w:r>
+        <w:t>une version allégée et portable</w:t>
+      </w:r>
+      <w:r>
+        <w:t xml:space="preserve"> de SQL. La base modélise 3 </w:t>
+      </w:r>
+      <w:r>
+        <w:t>table liée</w:t>
+      </w:r>
+      <w:r>
+        <w:t xml:space="preserve"> entre elles. A chaque exécution des tests elle est regénéré de manière aléatoire et cohérente. Inutile donc de se baser sur son contenu. (</w:t>
       </w:r>
       <w:r>
         <w:t>Qui</w:t>
@@ -815,6 +869,61 @@
       </w:r>
     </w:p>
     <w:p>
+      <w:r>
+        <w:rPr>
+          <w:noProof/>
+        </w:rPr>
+        <w:drawing>
+          <wp:inline distT="0" distB="0" distL="0" distR="0" wp14:anchorId="004D5DCD" wp14:editId="33143686">
+            <wp:extent cx="5756910" cy="5359400"/>
+            <wp:effectExtent l="0" t="0" r="0" b="0"/>
+            <wp:docPr id="9" name="Image 9"/>
+            <wp:cNvGraphicFramePr>
+              <a:graphicFrameLocks xmlns:a="http://schemas.openxmlformats.org/drawingml/2006/main" noChangeAspect="1"/>
+            </wp:cNvGraphicFramePr>
+            <a:graphic xmlns:a="http://schemas.openxmlformats.org/drawingml/2006/main">
+              <a:graphicData uri="http://schemas.openxmlformats.org/drawingml/2006/picture">
+                <pic:pic xmlns:pic="http://schemas.openxmlformats.org/drawingml/2006/picture">
+                  <pic:nvPicPr>
+                    <pic:cNvPr id="0" name="Picture 1"/>
+                    <pic:cNvPicPr>
+                      <a:picLocks noChangeAspect="1" noChangeArrowheads="1"/>
+                    </pic:cNvPicPr>
+                  </pic:nvPicPr>
+                  <pic:blipFill>
+                    <a:blip r:embed="rId13">
+                      <a:extLst>
+                        <a:ext uri="{28A0092B-C50C-407E-A947-70E740481C1C}">
+                          <a14:useLocalDpi xmlns:a14="http://schemas.microsoft.com/office/drawing/2010/main" val="0"/>
+                        </a:ext>
+                      </a:extLst>
+                    </a:blip>
+                    <a:srcRect/>
+                    <a:stretch>
+                      <a:fillRect/>
+                    </a:stretch>
+                  </pic:blipFill>
+                  <pic:spPr bwMode="auto">
+                    <a:xfrm>
+                      <a:off x="0" y="0"/>
+                      <a:ext cx="5756910" cy="5359400"/>
+                    </a:xfrm>
+                    <a:prstGeom prst="rect">
+                      <a:avLst/>
+                    </a:prstGeom>
+                    <a:noFill/>
+                    <a:ln>
+                      <a:noFill/>
+                    </a:ln>
+                  </pic:spPr>
+                </pic:pic>
+              </a:graphicData>
+            </a:graphic>
+          </wp:inline>
+        </w:drawing>
+      </w:r>
+    </w:p>
+    <w:p>
       <w:pPr>
         <w:rPr>
           <w:rFonts w:eastAsia="Times New Roman"/>
@@ -869,7 +978,7 @@
         </w:rPr>
         <w:t xml:space="preserve">un code </w:t>
       </w:r>
-      <w:hyperlink r:id="rId13" w:history="1">
+      <w:hyperlink r:id="rId14" w:history="1">
         <w:r>
           <w:rPr>
             <w:rStyle w:val="Lienhypertexte"/>
@@ -932,7 +1041,25 @@
           <w:sz w:val="24"/>
           <w:szCs w:val="24"/>
         </w:rPr>
-        <w:t xml:space="preserve">(relation un à plusieurs depuis les ports), la date de départ et d’arrivée (Au format supporté par SQLlite), du nombre de membre d’équipage, de la charge (en Tonnes) et la vitesse maximale du navire (en nœuds nautiques). Enfin 3 valeurs définissent le nombre de conteneur à bord. Par convention </w:t>
+        <w:t xml:space="preserve">(relation un à plusieurs depuis les ports), la date de départ et d’arrivée (Au format supporté par SQLlite), du nombre de membre d’équipage, de la charge </w:t>
+      </w:r>
+      <w:r>
+        <w:rPr>
+          <w:rFonts w:eastAsia="Times New Roman"/>
+          <w:color w:val="000000"/>
+          <w:sz w:val="24"/>
+          <w:szCs w:val="24"/>
+        </w:rPr>
+        <w:t xml:space="preserve">maximale </w:t>
+      </w:r>
+      <w:r>
+        <w:rPr>
+          <w:rFonts w:eastAsia="Times New Roman"/>
+          <w:color w:val="000000"/>
+          <w:sz w:val="24"/>
+          <w:szCs w:val="24"/>
+        </w:rPr>
+        <w:t xml:space="preserve">(en Tonnes) et la vitesse maximale du navire (en nœuds nautiques). Enfin 3 valeurs définissent le nombre de conteneur à bord. Par convention </w:t>
       </w:r>
       <w:r>
         <w:rPr>
@@ -1025,6 +1152,7 @@
           <w:sz w:val="24"/>
           <w:szCs w:val="24"/>
         </w:rPr>
+        <w:lastRenderedPageBreak/>
         <w:drawing>
           <wp:inline distT="0" distB="0" distL="0" distR="0" wp14:anchorId="0108BC81" wp14:editId="47344AAC">
             <wp:extent cx="4305300" cy="2815552"/>
@@ -1043,7 +1171,7 @@
                     </pic:cNvPicPr>
                   </pic:nvPicPr>
                   <pic:blipFill>
-                    <a:blip r:embed="rId14">
+                    <a:blip r:embed="rId15">
                       <a:extLst>
                         <a:ext uri="{28A0092B-C50C-407E-A947-70E740481C1C}">
                           <a14:useLocalDpi xmlns:a14="http://schemas.microsoft.com/office/drawing/2010/main" val="0"/>
@@ -1091,65 +1219,21 @@
           <w:sz w:val="24"/>
           <w:szCs w:val="24"/>
         </w:rPr>
-        <w:t>Les conteneurs (Container) sont modélisés par un id, un code de référence (Guid), un contenu, le navire qui les transporte (relation un à plusieurs depuis les navires), l’origine et la destination (relation un à plusieurs depuis les ports), si le conteneur à un toit ouvert (il est donc forcément au sommet des piles), sa masse à vide, sa charge maximale et enfin sa position dans le navire (cf : convention plus haut).</w:t>
-      </w:r>
-    </w:p>
-    <w:p>
-      <w:r>
-        <w:rPr>
-          <w:noProof/>
-        </w:rPr>
-        <w:lastRenderedPageBreak/>
-        <w:drawing>
-          <wp:inline distT="0" distB="0" distL="0" distR="0" wp14:anchorId="3C218FF6" wp14:editId="6E9CAFC0">
-            <wp:extent cx="5760720" cy="5078730"/>
-            <wp:effectExtent l="0" t="0" r="0" b="0"/>
-            <wp:docPr id="4" name="Image 4"/>
-            <wp:cNvGraphicFramePr>
-              <a:graphicFrameLocks xmlns:a="http://schemas.openxmlformats.org/drawingml/2006/main" noChangeAspect="1"/>
-            </wp:cNvGraphicFramePr>
-            <a:graphic xmlns:a="http://schemas.openxmlformats.org/drawingml/2006/main">
-              <a:graphicData uri="http://schemas.openxmlformats.org/drawingml/2006/picture">
-                <pic:pic xmlns:pic="http://schemas.openxmlformats.org/drawingml/2006/picture">
-                  <pic:nvPicPr>
-                    <pic:cNvPr id="0" name="Picture 26"/>
-                    <pic:cNvPicPr>
-                      <a:picLocks noChangeAspect="1" noChangeArrowheads="1"/>
-                    </pic:cNvPicPr>
-                  </pic:nvPicPr>
-                  <pic:blipFill>
-                    <a:blip r:embed="rId15">
-                      <a:extLst>
-                        <a:ext uri="{28A0092B-C50C-407E-A947-70E740481C1C}">
-                          <a14:useLocalDpi xmlns:a14="http://schemas.microsoft.com/office/drawing/2010/main" val="0"/>
-                        </a:ext>
-                      </a:extLst>
-                    </a:blip>
-                    <a:srcRect/>
-                    <a:stretch>
-                      <a:fillRect/>
-                    </a:stretch>
-                  </pic:blipFill>
-                  <pic:spPr bwMode="auto">
-                    <a:xfrm>
-                      <a:off x="0" y="0"/>
-                      <a:ext cx="5760720" cy="5078730"/>
-                    </a:xfrm>
-                    <a:prstGeom prst="rect">
-                      <a:avLst/>
-                    </a:prstGeom>
-                    <a:noFill/>
-                    <a:ln>
-                      <a:noFill/>
-                    </a:ln>
-                  </pic:spPr>
-                </pic:pic>
-              </a:graphicData>
-            </a:graphic>
-          </wp:inline>
-        </w:drawing>
-      </w:r>
-    </w:p>
+        <w:t xml:space="preserve">Les conteneurs (Container) sont modélisés par un id, un code de référence (Guid), un contenu, le navire qui les transporte (relation un à plusieurs depuis les navires), l’origine et la destination (relation un à plusieurs depuis les ports), si le conteneur à un toit ouvert (il est donc forcément au sommet des piles), sa masse à vide, sa charge </w:t>
+      </w:r>
+      <w:bookmarkStart w:id="0" w:name="_GoBack"/>
+      <w:bookmarkEnd w:id="0"/>
+      <w:r>
+        <w:rPr>
+          <w:rFonts w:eastAsia="Times New Roman"/>
+          <w:color w:val="000000"/>
+          <w:sz w:val="24"/>
+          <w:szCs w:val="24"/>
+        </w:rPr>
+        <w:t>et enfin sa position dans le navire (cf : convention plus haut).</w:t>
+      </w:r>
+    </w:p>
+    <w:p/>
     <w:p>
       <w:pPr>
         <w:pStyle w:val="Titre2"/>
@@ -1190,10 +1274,7 @@
         </w:numPr>
       </w:pPr>
       <w:r>
-        <w:t>On peut créer des ports</w:t>
-      </w:r>
-      <w:r>
-        <w:t>.</w:t>
+        <w:t>On peut récupérer tous les ports.</w:t>
       </w:r>
     </w:p>
     <w:p>
@@ -1205,7 +1286,13 @@
         </w:numPr>
       </w:pPr>
       <w:r>
-        <w:t>On peut récupérer tous les ports.</w:t>
+        <w:t xml:space="preserve">On peut récupérer </w:t>
+      </w:r>
+      <w:r>
+        <w:t>un port spécifique</w:t>
+      </w:r>
+      <w:r>
+        <w:t>.</w:t>
       </w:r>
     </w:p>
     <w:p>
@@ -1217,7 +1304,16 @@
         </w:numPr>
       </w:pPr>
       <w:r>
-        <w:t>On peut récupérer tout les ports triés par pays</w:t>
+        <w:t xml:space="preserve">On peut récupérer </w:t>
+      </w:r>
+      <w:r>
+        <w:t xml:space="preserve">tous les ports </w:t>
+      </w:r>
+      <w:r>
+        <w:t>d’un</w:t>
+      </w:r>
+      <w:r>
+        <w:t xml:space="preserve"> pays</w:t>
       </w:r>
     </w:p>
     <w:p>
@@ -1228,8 +1324,6 @@
           <w:numId w:val="4"/>
         </w:numPr>
       </w:pPr>
-      <w:bookmarkStart w:id="0" w:name="_GoBack"/>
-      <w:bookmarkEnd w:id="0"/>
       <w:r>
         <w:t>Bateaux</w:t>
       </w:r>
@@ -1279,7 +1373,22 @@
         </w:numPr>
       </w:pPr>
       <w:r>
-        <w:t>On peut récupérer tous les bateaux triés par équipage</w:t>
+        <w:t xml:space="preserve">On peut récupérer </w:t>
+      </w:r>
+      <w:r>
+        <w:t xml:space="preserve">un </w:t>
+      </w:r>
+      <w:r>
+        <w:t>bateau</w:t>
+      </w:r>
+      <w:r>
+        <w:t xml:space="preserve"> </w:t>
+      </w:r>
+      <w:r>
+        <w:t>spécifique</w:t>
+      </w:r>
+      <w:r>
+        <w:t>.</w:t>
       </w:r>
     </w:p>
     <w:p>
@@ -1291,7 +1400,7 @@
         </w:numPr>
       </w:pPr>
       <w:r>
-        <w:t>On peut récupérer tous les bateaux triés par date de départ</w:t>
+        <w:t>On peut récupérer tous les bateaux triés par équipage</w:t>
       </w:r>
     </w:p>
     <w:p>
@@ -1303,7 +1412,7 @@
         </w:numPr>
       </w:pPr>
       <w:r>
-        <w:t>On peut récupérer tous les bateaux triés par capacité</w:t>
+        <w:t>On peut récupérer tous les bateaux triés par date de départ</w:t>
       </w:r>
     </w:p>
     <w:p>
@@ -1313,9 +1422,15 @@
           <w:ilvl w:val="1"/>
           <w:numId w:val="4"/>
         </w:numPr>
-      </w:pPr>
-      <w:r>
-        <w:t>On peut récupérer tous les bateaux qui sont vides</w:t>
+        <w:rPr>
+          <w:highlight w:val="yellow"/>
+        </w:rPr>
+      </w:pPr>
+      <w:r>
+        <w:rPr>
+          <w:highlight w:val="yellow"/>
+        </w:rPr>
+        <w:t>On peut récupérer tous les bateaux triés par capacité</w:t>
       </w:r>
     </w:p>
     <w:p>
@@ -1333,7 +1448,7 @@
         <w:rPr>
           <w:highlight w:val="yellow"/>
         </w:rPr>
-        <w:t>On peut récupérer tous les bateaux qui transportent un contenu spécifique</w:t>
+        <w:t>On peut récupérer tous les bateaux qui sont vides</w:t>
       </w:r>
     </w:p>
     <w:p>
@@ -1343,6 +1458,24 @@
           <w:ilvl w:val="1"/>
           <w:numId w:val="4"/>
         </w:numPr>
+        <w:rPr>
+          <w:highlight w:val="yellow"/>
+        </w:rPr>
+      </w:pPr>
+      <w:r>
+        <w:rPr>
+          <w:highlight w:val="yellow"/>
+        </w:rPr>
+        <w:t>On peut récupérer tous les bateaux qui transportent un contenu spécifique</w:t>
+      </w:r>
+    </w:p>
+    <w:p>
+      <w:pPr>
+        <w:pStyle w:val="Paragraphedeliste"/>
+        <w:numPr>
+          <w:ilvl w:val="1"/>
+          <w:numId w:val="4"/>
+        </w:numPr>
       </w:pPr>
       <w:r>
         <w:t xml:space="preserve">On peut récupérer une synthèse </w:t>
@@ -1375,7 +1508,6 @@
         </w:numPr>
       </w:pPr>
       <w:r>
-        <w:lastRenderedPageBreak/>
         <w:t>Conteneurs</w:t>
       </w:r>
     </w:p>
@@ -1415,10 +1547,8 @@
         </w:numPr>
       </w:pPr>
       <w:r>
-        <w:t>On peut récupérer</w:t>
-      </w:r>
-      <w:r>
-        <w:t xml:space="preserve"> une </w:t>
+        <w:lastRenderedPageBreak/>
+        <w:t xml:space="preserve">On peut récupérer une </w:t>
       </w:r>
       <w:r>
         <w:t xml:space="preserve">synthèse </w:t>
@@ -1459,25 +1589,25 @@
         <w:t xml:space="preserve">Il y a </w:t>
       </w:r>
       <w:r>
-        <w:rPr>
-          <w:highlight w:val="yellow"/>
-        </w:rPr>
-        <w:t>N</w:t>
+        <w:t>13</w:t>
       </w:r>
       <w:r>
         <w:t xml:space="preserve"> tests à passer au vert :</w:t>
       </w:r>
     </w:p>
     <w:p>
+      <w:pPr>
+        <w:jc w:val="center"/>
+      </w:pPr>
       <w:r>
         <w:rPr>
           <w:noProof/>
         </w:rPr>
         <w:drawing>
-          <wp:inline distT="0" distB="0" distL="0" distR="0" wp14:anchorId="0C0F3B5C" wp14:editId="3F64ED66">
-            <wp:extent cx="2724150" cy="1619250"/>
-            <wp:effectExtent l="0" t="0" r="0" b="0"/>
-            <wp:docPr id="6" name="Image 6"/>
+          <wp:inline distT="0" distB="0" distL="0" distR="0" wp14:anchorId="1304FAC6" wp14:editId="41152E09">
+            <wp:extent cx="4229100" cy="3838575"/>
+            <wp:effectExtent l="0" t="0" r="0" b="9525"/>
+            <wp:docPr id="7" name="Image 7"/>
             <wp:cNvGraphicFramePr>
               <a:graphicFrameLocks xmlns:a="http://schemas.openxmlformats.org/drawingml/2006/main" noChangeAspect="1"/>
             </wp:cNvGraphicFramePr>
@@ -1497,7 +1627,7 @@
                   <pic:spPr>
                     <a:xfrm>
                       <a:off x="0" y="0"/>
-                      <a:ext cx="2724150" cy="1619250"/>
+                      <a:ext cx="4229100" cy="3838575"/>
                     </a:xfrm>
                     <a:prstGeom prst="rect">
                       <a:avLst/>
@@ -1508,21 +1638,6 @@
             </a:graphic>
           </wp:inline>
         </w:drawing>
-      </w:r>
-    </w:p>
-    <w:p>
-      <w:pPr>
-        <w:rPr>
-          <w:noProof/>
-          <w:lang w:eastAsia="fr-FR"/>
-        </w:rPr>
-      </w:pPr>
-      <w:r>
-        <w:rPr>
-          <w:noProof/>
-          <w:lang w:eastAsia="fr-FR"/>
-        </w:rPr>
-        <w:t>SCREEN TESTS</w:t>
       </w:r>
     </w:p>
     <w:p>
@@ -1900,33 +2015,17 @@
                   </w:rPr>
                   <w:t>/</w:t>
                 </w:r>
-                <w:r>
-                  <w:fldChar w:fldCharType="begin"/>
-                </w:r>
-                <w:r>
-                  <w:instrText>NUMPAGES  \* Arabic  \* MERGEFORMAT</w:instrText>
-                </w:r>
-                <w:r>
-                  <w:fldChar w:fldCharType="separate"/>
-                </w:r>
-                <w:r>
-                  <w:rPr>
-                    <w:rFonts w:ascii="Conduit ITC Light" w:hAnsi="Conduit ITC Light"/>
-                    <w:b/>
-                    <w:noProof/>
-                    <w:sz w:val="24"/>
-                  </w:rPr>
-                  <w:t>3</w:t>
-                </w:r>
-                <w:r>
-                  <w:rPr>
-                    <w:rFonts w:ascii="Conduit ITC Light" w:hAnsi="Conduit ITC Light"/>
-                    <w:b/>
-                    <w:noProof/>
-                    <w:sz w:val="24"/>
-                  </w:rPr>
-                  <w:fldChar w:fldCharType="end"/>
-                </w:r>
+                <w:fldSimple w:instr="NUMPAGES  \* Arabic  \* MERGEFORMAT">
+                  <w:r>
+                    <w:rPr>
+                      <w:rFonts w:ascii="Conduit ITC Light" w:hAnsi="Conduit ITC Light"/>
+                      <w:b/>
+                      <w:noProof/>
+                      <w:sz w:val="24"/>
+                    </w:rPr>
+                    <w:t>3</w:t>
+                  </w:r>
+                </w:fldSimple>
               </w:p>
             </w:txbxContent>
           </v:textbox>
@@ -2667,6 +2766,7 @@
     <w:lsdException w:name="HTML Sample" w:semiHidden="1" w:unhideWhenUsed="1"/>
     <w:lsdException w:name="HTML Typewriter" w:semiHidden="1" w:unhideWhenUsed="1"/>
     <w:lsdException w:name="HTML Variable" w:semiHidden="1" w:unhideWhenUsed="1"/>
+    <w:lsdException w:name="Normal Table" w:semiHidden="1" w:unhideWhenUsed="1"/>
     <w:lsdException w:name="annotation subject" w:semiHidden="1" w:unhideWhenUsed="1"/>
     <w:lsdException w:name="No List" w:semiHidden="1" w:unhideWhenUsed="1"/>
     <w:lsdException w:name="Outline List 1" w:semiHidden="1" w:unhideWhenUsed="1"/>
@@ -2713,8 +2813,10 @@
     <w:lsdException w:name="Table Subtle 2" w:semiHidden="1" w:unhideWhenUsed="1"/>
     <w:lsdException w:name="Table Web 1" w:semiHidden="1" w:unhideWhenUsed="1"/>
     <w:lsdException w:name="Table Web 2" w:semiHidden="1" w:unhideWhenUsed="1"/>
+    <w:lsdException w:name="Table Web 3" w:semiHidden="1" w:unhideWhenUsed="1"/>
     <w:lsdException w:name="Balloon Text" w:semiHidden="1" w:unhideWhenUsed="1"/>
     <w:lsdException w:name="Table Grid" w:uiPriority="59"/>
+    <w:lsdException w:name="Table Theme" w:semiHidden="1" w:unhideWhenUsed="1"/>
     <w:lsdException w:name="Placeholder Text" w:semiHidden="1"/>
     <w:lsdException w:name="No Spacing" w:uiPriority="1" w:qFormat="1"/>
     <w:lsdException w:name="Light Shading" w:uiPriority="60"/>
@@ -3799,6 +3901,7 @@
     <w:rsid w:val="00481F1A"/>
     <w:rsid w:val="00496A80"/>
     <w:rsid w:val="004D0310"/>
+    <w:rsid w:val="00517516"/>
     <w:rsid w:val="00553286"/>
     <w:rsid w:val="006C239E"/>
     <w:rsid w:val="007540DD"/>
@@ -3962,6 +4065,7 @@
     <w:lsdException w:name="HTML Sample" w:semiHidden="1" w:unhideWhenUsed="1"/>
     <w:lsdException w:name="HTML Typewriter" w:semiHidden="1" w:unhideWhenUsed="1"/>
     <w:lsdException w:name="HTML Variable" w:semiHidden="1" w:unhideWhenUsed="1"/>
+    <w:lsdException w:name="Normal Table" w:semiHidden="1" w:unhideWhenUsed="1"/>
     <w:lsdException w:name="annotation subject" w:semiHidden="1" w:unhideWhenUsed="1"/>
     <w:lsdException w:name="No List" w:semiHidden="1" w:unhideWhenUsed="1"/>
     <w:lsdException w:name="Outline List 1" w:semiHidden="1" w:unhideWhenUsed="1"/>
@@ -4008,8 +4112,10 @@
     <w:lsdException w:name="Table Subtle 2" w:semiHidden="1" w:unhideWhenUsed="1"/>
     <w:lsdException w:name="Table Web 1" w:semiHidden="1" w:unhideWhenUsed="1"/>
     <w:lsdException w:name="Table Web 2" w:semiHidden="1" w:unhideWhenUsed="1"/>
+    <w:lsdException w:name="Table Web 3" w:semiHidden="1" w:unhideWhenUsed="1"/>
     <w:lsdException w:name="Balloon Text" w:semiHidden="1" w:unhideWhenUsed="1"/>
     <w:lsdException w:name="Table Grid" w:uiPriority="59"/>
+    <w:lsdException w:name="Table Theme" w:semiHidden="1" w:unhideWhenUsed="1"/>
     <w:lsdException w:name="Placeholder Text" w:semiHidden="1"/>
     <w:lsdException w:name="No Spacing" w:uiPriority="1" w:qFormat="1"/>
     <w:lsdException w:name="Light Shading" w:uiPriority="60"/>
@@ -4524,7 +4630,7 @@
 </file>
 
 <file path=customXml/itemProps1.xml><?xml version="1.0" encoding="utf-8"?>
-<ds:datastoreItem xmlns:ds="http://schemas.openxmlformats.org/officeDocument/2006/customXml" ds:itemID="{237A053A-68F5-466B-B7AB-CF327DCE6EFC}">
+<ds:datastoreItem xmlns:ds="http://schemas.openxmlformats.org/officeDocument/2006/customXml" ds:itemID="{2850F171-CFC3-4B2F-A3BA-355806120CBF}">
   <ds:schemaRefs>
     <ds:schemaRef ds:uri="http://schemas.openxmlformats.org/officeDocument/2006/bibliography"/>
   </ds:schemaRefs>

</xml_diff>